<commit_message>
Export DevOps for Noobs pdf v1.0
</commit_message>
<xml_diff>
--- a/DevOps/DevOps for Noobs.docx
+++ b/DevOps/DevOps for Noobs.docx
@@ -694,6 +694,7 @@
     <w:p>
       <w:pPr>
         <w:spacing w:line="276" w:lineRule="auto"/>
+        <w:jc w:val="both"/>
         <w:rPr>
           <w:rFonts w:ascii="Avenir Next LT Pro" w:hAnsi="Avenir Next LT Pro"/>
           <w:b/>
@@ -716,6 +717,7 @@
     <w:p>
       <w:pPr>
         <w:spacing w:line="276" w:lineRule="auto"/>
+        <w:jc w:val="both"/>
         <w:rPr>
           <w:rFonts w:ascii="Avenir Next LT Pro" w:hAnsi="Avenir Next LT Pro"/>
           <w:sz w:val="24"/>
@@ -739,6 +741,7 @@
           <w:numId w:val="6"/>
         </w:numPr>
         <w:spacing w:line="276" w:lineRule="auto"/>
+        <w:jc w:val="both"/>
         <w:rPr>
           <w:rFonts w:ascii="Avenir Next LT Pro" w:hAnsi="Avenir Next LT Pro"/>
           <w:sz w:val="24"/>
@@ -762,6 +765,7 @@
           <w:numId w:val="6"/>
         </w:numPr>
         <w:spacing w:line="276" w:lineRule="auto"/>
+        <w:jc w:val="both"/>
         <w:rPr>
           <w:rFonts w:ascii="Avenir Next LT Pro" w:hAnsi="Avenir Next LT Pro"/>
           <w:sz w:val="24"/>
@@ -811,6 +815,7 @@
           <w:numId w:val="6"/>
         </w:numPr>
         <w:spacing w:line="276" w:lineRule="auto"/>
+        <w:jc w:val="both"/>
         <w:rPr>
           <w:rFonts w:ascii="Avenir Next LT Pro" w:hAnsi="Avenir Next LT Pro"/>
           <w:sz w:val="24"/>
@@ -845,6 +850,7 @@
     <w:p>
       <w:pPr>
         <w:spacing w:line="276" w:lineRule="auto"/>
+        <w:jc w:val="both"/>
         <w:rPr>
           <w:rFonts w:ascii="Avenir Next LT Pro" w:hAnsi="Avenir Next LT Pro"/>
           <w:b/>
@@ -867,6 +873,7 @@
     <w:p>
       <w:pPr>
         <w:spacing w:line="276" w:lineRule="auto"/>
+        <w:jc w:val="both"/>
         <w:rPr>
           <w:rFonts w:ascii="Avenir Next LT Pro" w:hAnsi="Avenir Next LT Pro"/>
           <w:sz w:val="24"/>
@@ -885,6 +892,7 @@
     <w:p>
       <w:pPr>
         <w:spacing w:line="276" w:lineRule="auto"/>
+        <w:jc w:val="both"/>
         <w:rPr>
           <w:rFonts w:ascii="Avenir Next LT Pro" w:hAnsi="Avenir Next LT Pro"/>
           <w:sz w:val="24"/>
@@ -903,6 +911,7 @@
     <w:p>
       <w:pPr>
         <w:spacing w:line="276" w:lineRule="auto"/>
+        <w:jc w:val="both"/>
         <w:rPr>
           <w:rFonts w:ascii="Avenir Next LT Pro" w:hAnsi="Avenir Next LT Pro"/>
           <w:sz w:val="24"/>
@@ -926,6 +935,7 @@
           <w:numId w:val="7"/>
         </w:numPr>
         <w:spacing w:line="276" w:lineRule="auto"/>
+        <w:jc w:val="both"/>
         <w:rPr>
           <w:rFonts w:ascii="Avenir Next LT Pro" w:hAnsi="Avenir Next LT Pro"/>
           <w:sz w:val="24"/>
@@ -949,6 +959,7 @@
           <w:numId w:val="7"/>
         </w:numPr>
         <w:spacing w:line="276" w:lineRule="auto"/>
+        <w:jc w:val="both"/>
         <w:rPr>
           <w:rFonts w:ascii="Avenir Next LT Pro" w:hAnsi="Avenir Next LT Pro"/>
           <w:sz w:val="24"/>
@@ -988,6 +999,7 @@
           <w:numId w:val="7"/>
         </w:numPr>
         <w:spacing w:line="276" w:lineRule="auto"/>
+        <w:jc w:val="both"/>
         <w:rPr>
           <w:rFonts w:ascii="Avenir Next LT Pro" w:hAnsi="Avenir Next LT Pro"/>
           <w:sz w:val="24"/>
@@ -1021,6 +1033,7 @@
         </w:numPr>
         <w:shd w:val="clear" w:color="auto" w:fill="FFFFFF"/>
         <w:spacing w:before="120" w:after="120" w:line="276" w:lineRule="auto"/>
+        <w:jc w:val="both"/>
         <w:textAlignment w:val="baseline"/>
         <w:rPr>
           <w:rFonts w:ascii="Avenir Next LT Pro" w:eastAsia="Times New Roman" w:hAnsi="Avenir Next LT Pro" w:cs="Times New Roman"/>
@@ -1043,6 +1056,7 @@
     <w:p>
       <w:pPr>
         <w:spacing w:line="276" w:lineRule="auto"/>
+        <w:jc w:val="both"/>
         <w:rPr>
           <w:rFonts w:ascii="Avenir Next LT Pro" w:hAnsi="Avenir Next LT Pro"/>
           <w:b/>
@@ -1065,6 +1079,7 @@
     <w:p>
       <w:pPr>
         <w:spacing w:line="276" w:lineRule="auto"/>
+        <w:jc w:val="both"/>
         <w:rPr>
           <w:rFonts w:ascii="Avenir Next LT Pro" w:hAnsi="Avenir Next LT Pro"/>
           <w:sz w:val="24"/>
@@ -1083,6 +1098,7 @@
     <w:p>
       <w:pPr>
         <w:spacing w:line="276" w:lineRule="auto"/>
+        <w:jc w:val="both"/>
         <w:rPr>
           <w:rFonts w:ascii="Avenir Next LT Pro" w:hAnsi="Avenir Next LT Pro"/>
           <w:sz w:val="24"/>
@@ -1111,6 +1127,7 @@
     <w:p>
       <w:pPr>
         <w:spacing w:line="276" w:lineRule="auto"/>
+        <w:jc w:val="both"/>
         <w:rPr>
           <w:rFonts w:ascii="Avenir Next LT Pro" w:hAnsi="Avenir Next LT Pro"/>
           <w:b/>
@@ -1138,6 +1155,7 @@
           <w:numId w:val="9"/>
         </w:numPr>
         <w:spacing w:line="276" w:lineRule="auto"/>
+        <w:jc w:val="both"/>
         <w:rPr>
           <w:rFonts w:ascii="Avenir Next LT Pro" w:hAnsi="Avenir Next LT Pro"/>
           <w:sz w:val="24"/>
@@ -1161,6 +1179,7 @@
           <w:numId w:val="9"/>
         </w:numPr>
         <w:spacing w:line="276" w:lineRule="auto"/>
+        <w:jc w:val="both"/>
         <w:rPr>
           <w:rFonts w:ascii="Avenir Next LT Pro" w:hAnsi="Avenir Next LT Pro"/>
           <w:sz w:val="24"/>
@@ -1184,6 +1203,7 @@
           <w:numId w:val="9"/>
         </w:numPr>
         <w:spacing w:line="276" w:lineRule="auto"/>
+        <w:jc w:val="both"/>
         <w:rPr>
           <w:rFonts w:ascii="Avenir Next LT Pro" w:hAnsi="Avenir Next LT Pro"/>
           <w:sz w:val="24"/>
@@ -1218,6 +1238,7 @@
     <w:p>
       <w:pPr>
         <w:spacing w:line="276" w:lineRule="auto"/>
+        <w:jc w:val="both"/>
         <w:rPr>
           <w:rFonts w:ascii="Avenir Next LT Pro" w:hAnsi="Avenir Next LT Pro"/>
           <w:sz w:val="24"/>
@@ -1252,6 +1273,7 @@
     <w:p>
       <w:pPr>
         <w:spacing w:line="276" w:lineRule="auto"/>
+        <w:jc w:val="both"/>
         <w:rPr>
           <w:rFonts w:ascii="Avenir Next LT Pro" w:hAnsi="Avenir Next LT Pro"/>
           <w:b/>
@@ -1274,6 +1296,7 @@
     <w:p>
       <w:pPr>
         <w:spacing w:line="276" w:lineRule="auto"/>
+        <w:jc w:val="both"/>
         <w:rPr>
           <w:rFonts w:ascii="Avenir Next LT Pro" w:hAnsi="Avenir Next LT Pro"/>
           <w:sz w:val="24"/>
@@ -1292,6 +1315,7 @@
     <w:p>
       <w:pPr>
         <w:spacing w:line="276" w:lineRule="auto"/>
+        <w:jc w:val="both"/>
         <w:rPr>
           <w:rFonts w:ascii="Avenir Next LT Pro" w:hAnsi="Avenir Next LT Pro"/>
           <w:color w:val="2E74B5" w:themeColor="accent5" w:themeShade="BF"/>
@@ -1329,6 +1353,7 @@
     <w:p>
       <w:pPr>
         <w:spacing w:line="276" w:lineRule="auto"/>
+        <w:jc w:val="both"/>
         <w:rPr>
           <w:rFonts w:ascii="Avenir Next LT Pro" w:hAnsi="Avenir Next LT Pro"/>
           <w:b/>
@@ -1353,6 +1378,7 @@
     <w:p>
       <w:pPr>
         <w:spacing w:line="276" w:lineRule="auto"/>
+        <w:jc w:val="both"/>
         <w:rPr>
           <w:rFonts w:ascii="Avenir Next LT Pro" w:hAnsi="Avenir Next LT Pro"/>
           <w:color w:val="000000" w:themeColor="text1"/>
@@ -1373,28 +1399,31 @@
     <w:p>
       <w:pPr>
         <w:spacing w:line="276" w:lineRule="auto"/>
-        <w:rPr>
-          <w:rFonts w:ascii="Avenir Next LT Pro" w:hAnsi="Avenir Next LT Pro"/>
-          <w:color w:val="000000" w:themeColor="text1"/>
-          <w:sz w:val="24"/>
-          <w:szCs w:val="24"/>
-        </w:rPr>
-      </w:pPr>
-    </w:p>
-    <w:p>
-      <w:pPr>
-        <w:spacing w:line="276" w:lineRule="auto"/>
-        <w:rPr>
-          <w:rFonts w:ascii="Avenir Next LT Pro" w:hAnsi="Avenir Next LT Pro"/>
-          <w:color w:val="000000" w:themeColor="text1"/>
-          <w:sz w:val="24"/>
-          <w:szCs w:val="24"/>
-        </w:rPr>
-      </w:pPr>
-    </w:p>
-    <w:p>
-      <w:pPr>
-        <w:spacing w:line="276" w:lineRule="auto"/>
+        <w:jc w:val="both"/>
+        <w:rPr>
+          <w:rFonts w:ascii="Avenir Next LT Pro" w:hAnsi="Avenir Next LT Pro"/>
+          <w:color w:val="000000" w:themeColor="text1"/>
+          <w:sz w:val="24"/>
+          <w:szCs w:val="24"/>
+        </w:rPr>
+      </w:pPr>
+    </w:p>
+    <w:p>
+      <w:pPr>
+        <w:spacing w:line="276" w:lineRule="auto"/>
+        <w:jc w:val="both"/>
+        <w:rPr>
+          <w:rFonts w:ascii="Avenir Next LT Pro" w:hAnsi="Avenir Next LT Pro"/>
+          <w:color w:val="000000" w:themeColor="text1"/>
+          <w:sz w:val="24"/>
+          <w:szCs w:val="24"/>
+        </w:rPr>
+      </w:pPr>
+    </w:p>
+    <w:p>
+      <w:pPr>
+        <w:spacing w:line="276" w:lineRule="auto"/>
+        <w:jc w:val="both"/>
         <w:rPr>
           <w:rFonts w:ascii="Avenir Next LT Pro" w:hAnsi="Avenir Next LT Pro"/>
           <w:b/>
@@ -1419,6 +1448,7 @@
     <w:p>
       <w:pPr>
         <w:spacing w:line="276" w:lineRule="auto"/>
+        <w:jc w:val="both"/>
         <w:rPr>
           <w:rFonts w:ascii="Avenir Next LT Pro" w:hAnsi="Avenir Next LT Pro"/>
           <w:color w:val="000000" w:themeColor="text1"/>
@@ -1444,6 +1474,7 @@
           <w:numId w:val="10"/>
         </w:numPr>
         <w:spacing w:line="276" w:lineRule="auto"/>
+        <w:jc w:val="both"/>
         <w:rPr>
           <w:rFonts w:ascii="Avenir Next LT Pro" w:hAnsi="Avenir Next LT Pro"/>
           <w:color w:val="000000" w:themeColor="text1"/>
@@ -1469,6 +1500,7 @@
           <w:numId w:val="10"/>
         </w:numPr>
         <w:spacing w:line="276" w:lineRule="auto"/>
+        <w:jc w:val="both"/>
         <w:rPr>
           <w:rFonts w:ascii="Avenir Next LT Pro" w:hAnsi="Avenir Next LT Pro"/>
           <w:color w:val="000000" w:themeColor="text1"/>
@@ -1489,6 +1521,7 @@
     <w:p>
       <w:pPr>
         <w:spacing w:line="276" w:lineRule="auto"/>
+        <w:jc w:val="both"/>
         <w:rPr>
           <w:rFonts w:ascii="Avenir Next LT Pro" w:hAnsi="Avenir Next LT Pro"/>
           <w:b/>
@@ -1518,6 +1551,7 @@
           <w:numId w:val="11"/>
         </w:numPr>
         <w:spacing w:line="276" w:lineRule="auto"/>
+        <w:jc w:val="both"/>
         <w:rPr>
           <w:rFonts w:ascii="Avenir Next LT Pro" w:hAnsi="Avenir Next LT Pro"/>
           <w:color w:val="000000" w:themeColor="text1"/>
@@ -1544,6 +1578,7 @@
           <w:numId w:val="11"/>
         </w:numPr>
         <w:spacing w:line="276" w:lineRule="auto"/>
+        <w:jc w:val="both"/>
         <w:rPr>
           <w:rFonts w:ascii="Avenir Next LT Pro" w:hAnsi="Avenir Next LT Pro"/>
           <w:color w:val="000000" w:themeColor="text1"/>
@@ -1569,6 +1604,7 @@
           <w:numId w:val="11"/>
         </w:numPr>
         <w:spacing w:line="276" w:lineRule="auto"/>
+        <w:jc w:val="both"/>
         <w:rPr>
           <w:rFonts w:ascii="Avenir Next LT Pro" w:hAnsi="Avenir Next LT Pro"/>
           <w:color w:val="000000" w:themeColor="text1"/>
@@ -1589,6 +1625,7 @@
     <w:p>
       <w:pPr>
         <w:spacing w:line="276" w:lineRule="auto"/>
+        <w:jc w:val="both"/>
         <w:rPr>
           <w:rFonts w:ascii="Avenir Next LT Pro" w:hAnsi="Avenir Next LT Pro"/>
           <w:b/>
@@ -1613,6 +1650,7 @@
     <w:p>
       <w:pPr>
         <w:spacing w:line="276" w:lineRule="auto"/>
+        <w:jc w:val="both"/>
         <w:rPr>
           <w:rFonts w:ascii="Avenir Next LT Pro" w:hAnsi="Avenir Next LT Pro"/>
           <w:color w:val="000000" w:themeColor="text1"/>
@@ -1642,6 +1680,7 @@
     <w:p>
       <w:pPr>
         <w:spacing w:line="276" w:lineRule="auto"/>
+        <w:jc w:val="both"/>
         <w:rPr>
           <w:rFonts w:ascii="Avenir Next LT Pro" w:hAnsi="Avenir Next LT Pro"/>
           <w:b/>
@@ -1722,20 +1761,21 @@
     <w:p>
       <w:pPr>
         <w:spacing w:line="276" w:lineRule="auto"/>
-        <w:jc w:val="center"/>
-        <w:rPr>
-          <w:rFonts w:ascii="Avenir Next LT Pro" w:hAnsi="Avenir Next LT Pro"/>
-          <w:b/>
-          <w:bCs/>
-          <w:color w:val="000000" w:themeColor="text1"/>
-          <w:sz w:val="24"/>
-          <w:szCs w:val="24"/>
-        </w:rPr>
-      </w:pPr>
-    </w:p>
-    <w:p>
-      <w:pPr>
-        <w:spacing w:line="276" w:lineRule="auto"/>
+        <w:jc w:val="both"/>
+        <w:rPr>
+          <w:rFonts w:ascii="Avenir Next LT Pro" w:hAnsi="Avenir Next LT Pro"/>
+          <w:b/>
+          <w:bCs/>
+          <w:color w:val="000000" w:themeColor="text1"/>
+          <w:sz w:val="24"/>
+          <w:szCs w:val="24"/>
+        </w:rPr>
+      </w:pPr>
+    </w:p>
+    <w:p>
+      <w:pPr>
+        <w:spacing w:line="276" w:lineRule="auto"/>
+        <w:jc w:val="both"/>
         <w:rPr>
           <w:rFonts w:ascii="Avenir Next LT Pro" w:hAnsi="Avenir Next LT Pro"/>
           <w:b/>
@@ -1760,6 +1800,7 @@
     <w:p>
       <w:pPr>
         <w:spacing w:line="276" w:lineRule="auto"/>
+        <w:jc w:val="both"/>
         <w:rPr>
           <w:rFonts w:ascii="Avenir Next LT Pro" w:hAnsi="Avenir Next LT Pro"/>
           <w:color w:val="000000" w:themeColor="text1"/>
@@ -1798,6 +1839,7 @@
     <w:p>
       <w:pPr>
         <w:spacing w:line="276" w:lineRule="auto"/>
+        <w:jc w:val="both"/>
         <w:rPr>
           <w:rFonts w:ascii="Avenir Next LT Pro" w:hAnsi="Avenir Next LT Pro"/>
           <w:b/>
@@ -1822,6 +1864,7 @@
     <w:p>
       <w:pPr>
         <w:spacing w:line="276" w:lineRule="auto"/>
+        <w:jc w:val="both"/>
         <w:rPr>
           <w:rFonts w:ascii="Avenir Next LT Pro" w:hAnsi="Avenir Next LT Pro"/>
           <w:color w:val="000000" w:themeColor="text1"/>
@@ -1842,6 +1885,7 @@
     <w:p>
       <w:pPr>
         <w:spacing w:line="276" w:lineRule="auto"/>
+        <w:jc w:val="both"/>
         <w:rPr>
           <w:rFonts w:ascii="Avenir Next LT Pro" w:hAnsi="Avenir Next LT Pro"/>
           <w:color w:val="000000" w:themeColor="text1"/>
@@ -1938,6 +1982,7 @@
     <w:p>
       <w:pPr>
         <w:spacing w:line="276" w:lineRule="auto"/>
+        <w:jc w:val="both"/>
         <w:rPr>
           <w:rFonts w:ascii="Avenir Next LT Pro" w:hAnsi="Avenir Next LT Pro"/>
           <w:b/>
@@ -1962,6 +2007,7 @@
     <w:p>
       <w:pPr>
         <w:spacing w:line="276" w:lineRule="auto"/>
+        <w:jc w:val="both"/>
         <w:rPr>
           <w:rFonts w:ascii="Avenir Next LT Pro" w:hAnsi="Avenir Next LT Pro"/>
           <w:color w:val="000000" w:themeColor="text1"/>
@@ -2015,7 +2061,7 @@
           <w:p>
             <w:pPr>
               <w:spacing w:line="276" w:lineRule="auto"/>
-              <w:jc w:val="center"/>
+              <w:jc w:val="both"/>
               <w:rPr>
                 <w:rFonts w:ascii="Avenir Next LT Pro" w:hAnsi="Avenir Next LT Pro"/>
                 <w:b/>
@@ -2045,7 +2091,7 @@
           <w:p>
             <w:pPr>
               <w:spacing w:line="276" w:lineRule="auto"/>
-              <w:jc w:val="center"/>
+              <w:jc w:val="both"/>
               <w:rPr>
                 <w:rFonts w:ascii="Avenir Next LT Pro" w:hAnsi="Avenir Next LT Pro"/>
                 <w:b/>
@@ -2082,6 +2128,7 @@
                 <w:numId w:val="13"/>
               </w:numPr>
               <w:spacing w:line="276" w:lineRule="auto"/>
+              <w:jc w:val="both"/>
               <w:rPr>
                 <w:rFonts w:ascii="Avenir Next LT Pro" w:hAnsi="Avenir Next LT Pro"/>
                 <w:color w:val="000000" w:themeColor="text1"/>
@@ -2107,6 +2154,7 @@
                 <w:numId w:val="13"/>
               </w:numPr>
               <w:spacing w:line="276" w:lineRule="auto"/>
+              <w:jc w:val="both"/>
               <w:rPr>
                 <w:rFonts w:ascii="Avenir Next LT Pro" w:hAnsi="Avenir Next LT Pro"/>
                 <w:color w:val="000000" w:themeColor="text1"/>
@@ -2132,6 +2180,7 @@
                 <w:numId w:val="13"/>
               </w:numPr>
               <w:spacing w:line="276" w:lineRule="auto"/>
+              <w:jc w:val="both"/>
               <w:rPr>
                 <w:rFonts w:ascii="Avenir Next LT Pro" w:hAnsi="Avenir Next LT Pro"/>
                 <w:color w:val="000000" w:themeColor="text1"/>
@@ -2162,6 +2211,7 @@
                 <w:numId w:val="13"/>
               </w:numPr>
               <w:spacing w:line="276" w:lineRule="auto"/>
+              <w:jc w:val="both"/>
               <w:rPr>
                 <w:rFonts w:ascii="Avenir Next LT Pro" w:hAnsi="Avenir Next LT Pro"/>
                 <w:color w:val="000000" w:themeColor="text1"/>
@@ -2187,6 +2237,7 @@
                 <w:numId w:val="13"/>
               </w:numPr>
               <w:spacing w:line="276" w:lineRule="auto"/>
+              <w:jc w:val="both"/>
               <w:rPr>
                 <w:rFonts w:ascii="Avenir Next LT Pro" w:hAnsi="Avenir Next LT Pro"/>
                 <w:color w:val="000000" w:themeColor="text1"/>
@@ -2210,6 +2261,7 @@
     <w:p>
       <w:pPr>
         <w:spacing w:line="276" w:lineRule="auto"/>
+        <w:jc w:val="both"/>
         <w:rPr>
           <w:rFonts w:ascii="Avenir Next LT Pro" w:hAnsi="Avenir Next LT Pro"/>
           <w:color w:val="000000" w:themeColor="text1"/>
@@ -2277,6 +2329,7 @@
     <w:p>
       <w:pPr>
         <w:spacing w:line="276" w:lineRule="auto"/>
+        <w:jc w:val="both"/>
         <w:rPr>
           <w:rFonts w:ascii="Avenir Next LT Pro" w:hAnsi="Avenir Next LT Pro"/>
           <w:b/>
@@ -2301,6 +2354,7 @@
     <w:p>
       <w:pPr>
         <w:spacing w:line="276" w:lineRule="auto"/>
+        <w:jc w:val="both"/>
         <w:rPr>
           <w:rFonts w:ascii="Avenir Next LT Pro" w:hAnsi="Avenir Next LT Pro"/>
           <w:color w:val="000000" w:themeColor="text1"/>
@@ -2411,7 +2465,7 @@
           <w:p>
             <w:pPr>
               <w:spacing w:line="276" w:lineRule="auto"/>
-              <w:jc w:val="center"/>
+              <w:jc w:val="both"/>
               <w:rPr>
                 <w:rFonts w:ascii="Avenir Next LT Pro" w:hAnsi="Avenir Next LT Pro"/>
                 <w:b/>
@@ -2441,7 +2495,7 @@
           <w:p>
             <w:pPr>
               <w:spacing w:line="276" w:lineRule="auto"/>
-              <w:jc w:val="center"/>
+              <w:jc w:val="both"/>
               <w:rPr>
                 <w:rFonts w:ascii="Avenir Next LT Pro" w:hAnsi="Avenir Next LT Pro"/>
                 <w:b/>
@@ -2478,6 +2532,7 @@
                 <w:numId w:val="13"/>
               </w:numPr>
               <w:spacing w:line="276" w:lineRule="auto"/>
+              <w:jc w:val="both"/>
               <w:rPr>
                 <w:rFonts w:ascii="Avenir Next LT Pro" w:hAnsi="Avenir Next LT Pro"/>
                 <w:color w:val="000000" w:themeColor="text1"/>
@@ -2503,6 +2558,7 @@
                 <w:numId w:val="13"/>
               </w:numPr>
               <w:spacing w:line="276" w:lineRule="auto"/>
+              <w:jc w:val="both"/>
               <w:rPr>
                 <w:rFonts w:ascii="Avenir Next LT Pro" w:hAnsi="Avenir Next LT Pro"/>
                 <w:color w:val="000000" w:themeColor="text1"/>
@@ -2528,6 +2584,7 @@
                 <w:numId w:val="13"/>
               </w:numPr>
               <w:spacing w:line="276" w:lineRule="auto"/>
+              <w:jc w:val="both"/>
               <w:rPr>
                 <w:rFonts w:ascii="Avenir Next LT Pro" w:hAnsi="Avenir Next LT Pro"/>
                 <w:color w:val="000000" w:themeColor="text1"/>
@@ -2558,6 +2615,7 @@
                 <w:numId w:val="13"/>
               </w:numPr>
               <w:spacing w:line="276" w:lineRule="auto"/>
+              <w:jc w:val="both"/>
               <w:rPr>
                 <w:rFonts w:ascii="Avenir Next LT Pro" w:hAnsi="Avenir Next LT Pro"/>
                 <w:color w:val="000000" w:themeColor="text1"/>
@@ -2583,6 +2641,7 @@
                 <w:numId w:val="13"/>
               </w:numPr>
               <w:spacing w:line="276" w:lineRule="auto"/>
+              <w:jc w:val="both"/>
               <w:rPr>
                 <w:rFonts w:ascii="Avenir Next LT Pro" w:hAnsi="Avenir Next LT Pro"/>
                 <w:color w:val="000000" w:themeColor="text1"/>
@@ -2608,6 +2667,7 @@
                 <w:numId w:val="13"/>
               </w:numPr>
               <w:spacing w:line="276" w:lineRule="auto"/>
+              <w:jc w:val="both"/>
               <w:rPr>
                 <w:rFonts w:ascii="Avenir Next LT Pro" w:hAnsi="Avenir Next LT Pro"/>
                 <w:color w:val="000000" w:themeColor="text1"/>
@@ -2631,17 +2691,19 @@
     <w:p>
       <w:pPr>
         <w:spacing w:line="276" w:lineRule="auto"/>
-        <w:rPr>
-          <w:rFonts w:ascii="Avenir Next LT Pro" w:hAnsi="Avenir Next LT Pro"/>
-          <w:color w:val="000000" w:themeColor="text1"/>
-          <w:sz w:val="24"/>
-          <w:szCs w:val="24"/>
-        </w:rPr>
-      </w:pPr>
-    </w:p>
-    <w:p>
-      <w:pPr>
-        <w:spacing w:line="276" w:lineRule="auto"/>
+        <w:jc w:val="both"/>
+        <w:rPr>
+          <w:rFonts w:ascii="Avenir Next LT Pro" w:hAnsi="Avenir Next LT Pro"/>
+          <w:color w:val="000000" w:themeColor="text1"/>
+          <w:sz w:val="24"/>
+          <w:szCs w:val="24"/>
+        </w:rPr>
+      </w:pPr>
+    </w:p>
+    <w:p>
+      <w:pPr>
+        <w:spacing w:line="276" w:lineRule="auto"/>
+        <w:jc w:val="both"/>
         <w:rPr>
           <w:rFonts w:ascii="Avenir Next LT Pro" w:hAnsi="Avenir Next LT Pro"/>
           <w:b/>
@@ -2666,6 +2728,7 @@
     <w:p>
       <w:pPr>
         <w:spacing w:line="276" w:lineRule="auto"/>
+        <w:jc w:val="both"/>
         <w:rPr>
           <w:rFonts w:ascii="Avenir Next LT Pro" w:hAnsi="Avenir Next LT Pro"/>
           <w:color w:val="000000" w:themeColor="text1"/>
@@ -2686,6 +2749,7 @@
     <w:p>
       <w:pPr>
         <w:spacing w:line="276" w:lineRule="auto"/>
+        <w:jc w:val="both"/>
         <w:rPr>
           <w:rFonts w:ascii="Avenir Next LT Pro" w:hAnsi="Avenir Next LT Pro"/>
           <w:color w:val="000000" w:themeColor="text1"/>
@@ -2706,6 +2770,7 @@
     <w:p>
       <w:pPr>
         <w:spacing w:line="276" w:lineRule="auto"/>
+        <w:jc w:val="both"/>
         <w:rPr>
           <w:rFonts w:ascii="Avenir Next LT Pro" w:hAnsi="Avenir Next LT Pro"/>
           <w:b/>
@@ -2730,6 +2795,7 @@
     <w:p>
       <w:pPr>
         <w:spacing w:line="276" w:lineRule="auto"/>
+        <w:jc w:val="both"/>
         <w:rPr>
           <w:rFonts w:ascii="Avenir Next LT Pro" w:hAnsi="Avenir Next LT Pro"/>
           <w:color w:val="000000" w:themeColor="text1"/>
@@ -2750,6 +2816,7 @@
     <w:p>
       <w:pPr>
         <w:spacing w:line="276" w:lineRule="auto"/>
+        <w:jc w:val="both"/>
         <w:rPr>
           <w:rFonts w:ascii="Avenir Next LT Pro" w:hAnsi="Avenir Next LT Pro"/>
           <w:color w:val="000000" w:themeColor="text1"/>
@@ -2770,6 +2837,7 @@
     <w:p>
       <w:pPr>
         <w:spacing w:line="276" w:lineRule="auto"/>
+        <w:jc w:val="both"/>
         <w:rPr>
           <w:rFonts w:ascii="Avenir Next LT Pro" w:hAnsi="Avenir Next LT Pro"/>
           <w:b/>
@@ -2794,6 +2862,7 @@
     <w:p>
       <w:pPr>
         <w:spacing w:line="276" w:lineRule="auto"/>
+        <w:jc w:val="both"/>
         <w:rPr>
           <w:rFonts w:ascii="Avenir Next LT Pro" w:hAnsi="Avenir Next LT Pro"/>
           <w:color w:val="000000" w:themeColor="text1"/>
@@ -2814,6 +2883,7 @@
     <w:p>
       <w:pPr>
         <w:spacing w:line="276" w:lineRule="auto"/>
+        <w:jc w:val="both"/>
         <w:rPr>
           <w:rFonts w:ascii="Avenir Next LT Pro" w:hAnsi="Avenir Next LT Pro"/>
           <w:color w:val="000000" w:themeColor="text1"/>
@@ -2845,6 +2915,7 @@
     <w:p>
       <w:pPr>
         <w:spacing w:line="276" w:lineRule="auto"/>
+        <w:jc w:val="both"/>
         <w:rPr>
           <w:rFonts w:ascii="Avenir Next LT Pro" w:hAnsi="Avenir Next LT Pro"/>
           <w:b/>
@@ -2869,6 +2940,7 @@
     <w:p>
       <w:pPr>
         <w:spacing w:line="276" w:lineRule="auto"/>
+        <w:jc w:val="both"/>
         <w:rPr>
           <w:rFonts w:ascii="Avenir Next LT Pro" w:hAnsi="Avenir Next LT Pro"/>
           <w:color w:val="000000" w:themeColor="text1"/>
@@ -2964,6 +3036,7 @@
     <w:p>
       <w:pPr>
         <w:spacing w:line="276" w:lineRule="auto"/>
+        <w:jc w:val="both"/>
         <w:rPr>
           <w:rFonts w:ascii="Avenir Next LT Pro" w:hAnsi="Avenir Next LT Pro"/>
           <w:color w:val="000000" w:themeColor="text1"/>
@@ -2989,6 +3062,7 @@
           <w:numId w:val="14"/>
         </w:numPr>
         <w:spacing w:line="276" w:lineRule="auto"/>
+        <w:jc w:val="both"/>
         <w:rPr>
           <w:rFonts w:ascii="Avenir Next LT Pro" w:hAnsi="Avenir Next LT Pro"/>
           <w:color w:val="000000" w:themeColor="text1"/>
@@ -3014,6 +3088,7 @@
           <w:numId w:val="14"/>
         </w:numPr>
         <w:spacing w:line="276" w:lineRule="auto"/>
+        <w:jc w:val="both"/>
         <w:rPr>
           <w:rFonts w:ascii="Avenir Next LT Pro" w:hAnsi="Avenir Next LT Pro"/>
           <w:color w:val="000000" w:themeColor="text1"/>
@@ -3034,6 +3109,7 @@
     <w:p>
       <w:pPr>
         <w:spacing w:line="276" w:lineRule="auto"/>
+        <w:jc w:val="both"/>
         <w:rPr>
           <w:rFonts w:ascii="Avenir Next LT Pro" w:hAnsi="Avenir Next LT Pro"/>
           <w:b/>
@@ -3058,6 +3134,7 @@
     <w:p>
       <w:pPr>
         <w:spacing w:line="276" w:lineRule="auto"/>
+        <w:jc w:val="both"/>
         <w:rPr>
           <w:rFonts w:ascii="Avenir Next LT Pro" w:hAnsi="Avenir Next LT Pro"/>
           <w:color w:val="000000" w:themeColor="text1"/>
@@ -3078,6 +3155,7 @@
     <w:p>
       <w:pPr>
         <w:spacing w:line="276" w:lineRule="auto"/>
+        <w:jc w:val="both"/>
         <w:rPr>
           <w:rFonts w:ascii="Avenir Next LT Pro" w:hAnsi="Avenir Next LT Pro"/>
           <w:b/>
@@ -3102,6 +3180,7 @@
     <w:p>
       <w:pPr>
         <w:spacing w:line="276" w:lineRule="auto"/>
+        <w:jc w:val="both"/>
         <w:rPr>
           <w:rFonts w:ascii="Avenir Next LT Pro" w:hAnsi="Avenir Next LT Pro"/>
           <w:color w:val="000000" w:themeColor="text1"/>
@@ -3140,6 +3219,1320 @@
     <w:p>
       <w:pPr>
         <w:spacing w:line="276" w:lineRule="auto"/>
+        <w:jc w:val="both"/>
+        <w:rPr>
+          <w:rFonts w:ascii="Avenir Next LT Pro" w:hAnsi="Avenir Next LT Pro"/>
+          <w:b/>
+          <w:bCs/>
+          <w:color w:val="000000" w:themeColor="text1"/>
+          <w:sz w:val="32"/>
+          <w:szCs w:val="32"/>
+        </w:rPr>
+      </w:pPr>
+      <w:r>
+        <w:rPr>
+          <w:rFonts w:ascii="Avenir Next LT Pro" w:hAnsi="Avenir Next LT Pro"/>
+          <w:b/>
+          <w:bCs/>
+          <w:color w:val="000000" w:themeColor="text1"/>
+          <w:sz w:val="32"/>
+          <w:szCs w:val="32"/>
+        </w:rPr>
+        <w:t>Service Discovery</w:t>
+      </w:r>
+    </w:p>
+    <w:p>
+      <w:pPr>
+        <w:spacing w:line="276" w:lineRule="auto"/>
+        <w:jc w:val="both"/>
+        <w:rPr>
+          <w:rFonts w:ascii="Avenir Next LT Pro" w:hAnsi="Avenir Next LT Pro"/>
+          <w:color w:val="000000" w:themeColor="text1"/>
+          <w:sz w:val="24"/>
+          <w:szCs w:val="24"/>
+        </w:rPr>
+      </w:pPr>
+      <w:r>
+        <w:rPr>
+          <w:rFonts w:ascii="Avenir Next LT Pro" w:hAnsi="Avenir Next LT Pro"/>
+          <w:color w:val="000000" w:themeColor="text1"/>
+          <w:sz w:val="24"/>
+          <w:szCs w:val="24"/>
+        </w:rPr>
+        <w:t>It is the process of automatically detecting devices and services on a network. It can locate a network automatically making it so that there is no need for a long configuration set up process. Ex. Kubernetes Service Discovery, AWS Service Discovery etc.</w:t>
+      </w:r>
+    </w:p>
+    <w:p>
+      <w:pPr>
+        <w:spacing w:line="276" w:lineRule="auto"/>
+        <w:jc w:val="both"/>
+        <w:rPr>
+          <w:rFonts w:ascii="Avenir Next LT Pro" w:hAnsi="Avenir Next LT Pro"/>
+          <w:color w:val="000000" w:themeColor="text1"/>
+          <w:sz w:val="24"/>
+          <w:szCs w:val="24"/>
+        </w:rPr>
+      </w:pPr>
+      <w:r>
+        <w:rPr>
+          <w:rFonts w:ascii="Avenir Next LT Pro" w:hAnsi="Avenir Next LT Pro"/>
+          <w:color w:val="000000" w:themeColor="text1"/>
+          <w:sz w:val="24"/>
+          <w:szCs w:val="24"/>
+        </w:rPr>
+        <w:t>There are 2 types of Service Discovery:</w:t>
+      </w:r>
+    </w:p>
+    <w:p>
+      <w:pPr>
+        <w:pStyle w:val="ListParagraph"/>
+        <w:numPr>
+          <w:ilvl w:val="0"/>
+          <w:numId w:val="15"/>
+        </w:numPr>
+        <w:spacing w:line="276" w:lineRule="auto"/>
+        <w:jc w:val="both"/>
+        <w:rPr>
+          <w:rFonts w:ascii="Avenir Next LT Pro" w:hAnsi="Avenir Next LT Pro"/>
+          <w:color w:val="000000" w:themeColor="text1"/>
+          <w:sz w:val="24"/>
+          <w:szCs w:val="24"/>
+        </w:rPr>
+      </w:pPr>
+      <w:r>
+        <w:rPr>
+          <w:rFonts w:ascii="Avenir Next LT Pro" w:hAnsi="Avenir Next LT Pro"/>
+          <w:color w:val="4472C4" w:themeColor="accent1"/>
+          <w:sz w:val="24"/>
+          <w:szCs w:val="24"/>
+        </w:rPr>
+        <w:t xml:space="preserve">Server-side service discovery </w:t>
+      </w:r>
+      <w:r>
+        <w:rPr>
+          <w:rFonts w:ascii="Avenir Next LT Pro" w:hAnsi="Avenir Next LT Pro"/>
+          <w:color w:val="000000" w:themeColor="text1"/>
+          <w:sz w:val="24"/>
+          <w:szCs w:val="24"/>
+        </w:rPr>
+        <w:t>– It allows clients applications to find services through a reverse proxy.</w:t>
+      </w:r>
+    </w:p>
+    <w:p>
+      <w:pPr>
+        <w:pStyle w:val="ListParagraph"/>
+        <w:numPr>
+          <w:ilvl w:val="0"/>
+          <w:numId w:val="15"/>
+        </w:numPr>
+        <w:spacing w:line="276" w:lineRule="auto"/>
+        <w:jc w:val="both"/>
+        <w:rPr>
+          <w:rFonts w:ascii="Avenir Next LT Pro" w:hAnsi="Avenir Next LT Pro"/>
+          <w:color w:val="000000" w:themeColor="text1"/>
+          <w:sz w:val="24"/>
+          <w:szCs w:val="24"/>
+        </w:rPr>
+      </w:pPr>
+      <w:r>
+        <w:rPr>
+          <w:rFonts w:ascii="Avenir Next LT Pro" w:hAnsi="Avenir Next LT Pro"/>
+          <w:color w:val="4472C4" w:themeColor="accent1"/>
+          <w:sz w:val="24"/>
+          <w:szCs w:val="24"/>
+        </w:rPr>
+        <w:t xml:space="preserve">Client-side service discovery </w:t>
+      </w:r>
+      <w:r>
+        <w:rPr>
+          <w:rFonts w:ascii="Avenir Next LT Pro" w:hAnsi="Avenir Next LT Pro"/>
+          <w:color w:val="000000" w:themeColor="text1"/>
+          <w:sz w:val="24"/>
+          <w:szCs w:val="24"/>
+        </w:rPr>
+        <w:t>– It allows clients applications to find services by looking through or querying a service registry, in which service instances and endpoints are all within the service registry.</w:t>
+      </w:r>
+    </w:p>
+    <w:p>
+      <w:pPr>
+        <w:spacing w:line="276" w:lineRule="auto"/>
+        <w:jc w:val="center"/>
+        <w:rPr>
+          <w:rFonts w:ascii="Avenir Next LT Pro" w:hAnsi="Avenir Next LT Pro"/>
+          <w:color w:val="000000" w:themeColor="text1"/>
+          <w:sz w:val="24"/>
+          <w:szCs w:val="24"/>
+        </w:rPr>
+      </w:pPr>
+      <w:r>
+        <w:rPr>
+          <w:rFonts w:ascii="Avenir Next LT Pro" w:hAnsi="Avenir Next LT Pro"/>
+          <w:color w:val="000000" w:themeColor="text1"/>
+          <w:sz w:val="24"/>
+          <w:szCs w:val="24"/>
+        </w:rPr>
+        <w:drawing>
+          <wp:inline distT="0" distB="0" distL="0" distR="0" wp14:anchorId="72BD1561" wp14:editId="002E8DDF">
+            <wp:extent cx="3244861" cy="1701800"/>
+            <wp:effectExtent l="0" t="0" r="0" b="0"/>
+            <wp:docPr id="9" name="Picture 9"/>
+            <wp:cNvGraphicFramePr>
+              <a:graphicFrameLocks xmlns:a="http://schemas.openxmlformats.org/drawingml/2006/main" noChangeAspect="1"/>
+            </wp:cNvGraphicFramePr>
+            <a:graphic xmlns:a="http://schemas.openxmlformats.org/drawingml/2006/main">
+              <a:graphicData uri="http://schemas.openxmlformats.org/drawingml/2006/picture">
+                <pic:pic xmlns:pic="http://schemas.openxmlformats.org/drawingml/2006/picture">
+                  <pic:nvPicPr>
+                    <pic:cNvPr id="1" name=""/>
+                    <pic:cNvPicPr/>
+                  </pic:nvPicPr>
+                  <pic:blipFill>
+                    <a:blip r:embed="rId14"/>
+                    <a:stretch>
+                      <a:fillRect/>
+                    </a:stretch>
+                  </pic:blipFill>
+                  <pic:spPr>
+                    <a:xfrm>
+                      <a:off x="0" y="0"/>
+                      <a:ext cx="3264696" cy="1712203"/>
+                    </a:xfrm>
+                    <a:prstGeom prst="rect">
+                      <a:avLst/>
+                    </a:prstGeom>
+                  </pic:spPr>
+                </pic:pic>
+              </a:graphicData>
+            </a:graphic>
+          </wp:inline>
+        </w:drawing>
+      </w:r>
+    </w:p>
+    <w:p>
+      <w:pPr>
+        <w:spacing w:line="276" w:lineRule="auto"/>
+        <w:jc w:val="both"/>
+        <w:rPr>
+          <w:rFonts w:ascii="Avenir Next LT Pro" w:hAnsi="Avenir Next LT Pro"/>
+          <w:color w:val="000000" w:themeColor="text1"/>
+          <w:sz w:val="24"/>
+          <w:szCs w:val="24"/>
+        </w:rPr>
+      </w:pPr>
+    </w:p>
+    <w:p>
+      <w:pPr>
+        <w:spacing w:line="276" w:lineRule="auto"/>
+        <w:jc w:val="both"/>
+        <w:rPr>
+          <w:rFonts w:ascii="Avenir Next LT Pro" w:hAnsi="Avenir Next LT Pro"/>
+          <w:b/>
+          <w:bCs/>
+          <w:color w:val="000000" w:themeColor="text1"/>
+          <w:sz w:val="32"/>
+          <w:szCs w:val="32"/>
+        </w:rPr>
+      </w:pPr>
+      <w:r>
+        <w:rPr>
+          <w:rFonts w:ascii="Avenir Next LT Pro" w:hAnsi="Avenir Next LT Pro"/>
+          <w:b/>
+          <w:bCs/>
+          <w:color w:val="000000" w:themeColor="text1"/>
+          <w:sz w:val="32"/>
+          <w:szCs w:val="32"/>
+        </w:rPr>
+        <w:lastRenderedPageBreak/>
+        <w:t>DNS Based Service Discovery</w:t>
+      </w:r>
+    </w:p>
+    <w:p>
+      <w:pPr>
+        <w:spacing w:line="276" w:lineRule="auto"/>
+        <w:jc w:val="both"/>
+        <w:rPr>
+          <w:rFonts w:ascii="Avenir Next LT Pro" w:hAnsi="Avenir Next LT Pro"/>
+          <w:color w:val="000000" w:themeColor="text1"/>
+          <w:sz w:val="24"/>
+          <w:szCs w:val="24"/>
+        </w:rPr>
+      </w:pPr>
+      <w:r>
+        <w:rPr>
+          <w:rFonts w:ascii="Avenir Next LT Pro" w:hAnsi="Avenir Next LT Pro"/>
+          <w:color w:val="000000" w:themeColor="text1"/>
+          <w:sz w:val="24"/>
+          <w:szCs w:val="24"/>
+        </w:rPr>
+        <w:t xml:space="preserve">The idea of DNS is just to map hostnames to IPs. This is the industry standard. There is a </w:t>
+      </w:r>
+      <w:r>
+        <w:rPr>
+          <w:rFonts w:ascii="Avenir Next LT Pro" w:hAnsi="Avenir Next LT Pro"/>
+          <w:color w:val="BF8F00" w:themeColor="accent4" w:themeShade="BF"/>
+          <w:sz w:val="24"/>
+          <w:szCs w:val="24"/>
+        </w:rPr>
+        <w:t xml:space="preserve">global DNS </w:t>
+      </w:r>
+      <w:r>
+        <w:rPr>
+          <w:rFonts w:ascii="Avenir Next LT Pro" w:hAnsi="Avenir Next LT Pro"/>
+          <w:color w:val="000000" w:themeColor="text1"/>
+          <w:sz w:val="24"/>
+          <w:szCs w:val="24"/>
+        </w:rPr>
+        <w:t xml:space="preserve">and an </w:t>
+      </w:r>
+      <w:r>
+        <w:rPr>
+          <w:rFonts w:ascii="Avenir Next LT Pro" w:hAnsi="Avenir Next LT Pro"/>
+          <w:color w:val="538135" w:themeColor="accent6" w:themeShade="BF"/>
+          <w:sz w:val="24"/>
+          <w:szCs w:val="24"/>
+        </w:rPr>
+        <w:t>internal DNS</w:t>
+      </w:r>
+      <w:r>
+        <w:rPr>
+          <w:rFonts w:ascii="Avenir Next LT Pro" w:hAnsi="Avenir Next LT Pro"/>
+          <w:color w:val="000000" w:themeColor="text1"/>
+          <w:sz w:val="24"/>
+          <w:szCs w:val="24"/>
+        </w:rPr>
+        <w:t>.</w:t>
+      </w:r>
+    </w:p>
+    <w:p>
+      <w:pPr>
+        <w:spacing w:line="276" w:lineRule="auto"/>
+        <w:jc w:val="both"/>
+        <w:rPr>
+          <w:rFonts w:ascii="Avenir Next LT Pro" w:hAnsi="Avenir Next LT Pro"/>
+          <w:color w:val="000000" w:themeColor="text1"/>
+          <w:sz w:val="24"/>
+          <w:szCs w:val="24"/>
+        </w:rPr>
+      </w:pPr>
+      <w:r>
+        <w:rPr>
+          <w:rFonts w:ascii="Avenir Next LT Pro" w:hAnsi="Avenir Next LT Pro"/>
+          <w:color w:val="000000" w:themeColor="text1"/>
+          <w:sz w:val="24"/>
+          <w:szCs w:val="24"/>
+        </w:rPr>
+        <w:t xml:space="preserve">It would be ideal if we could connect to </w:t>
+      </w:r>
+      <w:r>
+        <w:rPr>
+          <w:rFonts w:ascii="Avenir Next LT Pro" w:hAnsi="Avenir Next LT Pro"/>
+          <w:color w:val="4472C4" w:themeColor="accent1"/>
+          <w:sz w:val="24"/>
+          <w:szCs w:val="24"/>
+        </w:rPr>
+        <w:t>http://frontend</w:t>
+      </w:r>
+      <w:r>
+        <w:rPr>
+          <w:rFonts w:ascii="Avenir Next LT Pro" w:hAnsi="Avenir Next LT Pro"/>
+          <w:color w:val="4472C4" w:themeColor="accent1"/>
+          <w:sz w:val="24"/>
+          <w:szCs w:val="24"/>
+        </w:rPr>
+        <w:t xml:space="preserve"> </w:t>
+      </w:r>
+      <w:r>
+        <w:rPr>
+          <w:rFonts w:ascii="Avenir Next LT Pro" w:hAnsi="Avenir Next LT Pro"/>
+          <w:color w:val="000000" w:themeColor="text1"/>
+          <w:sz w:val="24"/>
+          <w:szCs w:val="24"/>
+        </w:rPr>
+        <w:t>from our reverse proxy and have DNS respond with the IP for the correct version(s) of the frontend.</w:t>
+      </w:r>
+    </w:p>
+    <w:p>
+      <w:pPr>
+        <w:spacing w:line="276" w:lineRule="auto"/>
+        <w:jc w:val="center"/>
+        <w:rPr>
+          <w:rFonts w:ascii="Avenir Next LT Pro" w:hAnsi="Avenir Next LT Pro"/>
+          <w:color w:val="000000" w:themeColor="text1"/>
+          <w:sz w:val="24"/>
+          <w:szCs w:val="24"/>
+        </w:rPr>
+      </w:pPr>
+      <w:r>
+        <w:rPr>
+          <w:rFonts w:ascii="Avenir Next LT Pro" w:hAnsi="Avenir Next LT Pro"/>
+          <w:color w:val="000000" w:themeColor="text1"/>
+          <w:sz w:val="24"/>
+          <w:szCs w:val="24"/>
+        </w:rPr>
+        <w:drawing>
+          <wp:inline distT="0" distB="0" distL="0" distR="0" wp14:anchorId="1CAB89AB" wp14:editId="183F229D">
+            <wp:extent cx="3750310" cy="2803237"/>
+            <wp:effectExtent l="0" t="0" r="2540" b="0"/>
+            <wp:docPr id="10" name="Picture 10"/>
+            <wp:cNvGraphicFramePr>
+              <a:graphicFrameLocks xmlns:a="http://schemas.openxmlformats.org/drawingml/2006/main" noChangeAspect="1"/>
+            </wp:cNvGraphicFramePr>
+            <a:graphic xmlns:a="http://schemas.openxmlformats.org/drawingml/2006/main">
+              <a:graphicData uri="http://schemas.openxmlformats.org/drawingml/2006/picture">
+                <pic:pic xmlns:pic="http://schemas.openxmlformats.org/drawingml/2006/picture">
+                  <pic:nvPicPr>
+                    <pic:cNvPr id="1" name=""/>
+                    <pic:cNvPicPr/>
+                  </pic:nvPicPr>
+                  <pic:blipFill>
+                    <a:blip r:embed="rId15"/>
+                    <a:stretch>
+                      <a:fillRect/>
+                    </a:stretch>
+                  </pic:blipFill>
+                  <pic:spPr>
+                    <a:xfrm>
+                      <a:off x="0" y="0"/>
+                      <a:ext cx="3755331" cy="2806990"/>
+                    </a:xfrm>
+                    <a:prstGeom prst="rect">
+                      <a:avLst/>
+                    </a:prstGeom>
+                  </pic:spPr>
+                </pic:pic>
+              </a:graphicData>
+            </a:graphic>
+          </wp:inline>
+        </w:drawing>
+      </w:r>
+    </w:p>
+    <w:p>
+      <w:pPr>
+        <w:spacing w:line="276" w:lineRule="auto"/>
+        <w:jc w:val="both"/>
+        <w:rPr>
+          <w:rFonts w:ascii="Avenir Next LT Pro" w:hAnsi="Avenir Next LT Pro"/>
+          <w:color w:val="000000" w:themeColor="text1"/>
+          <w:sz w:val="24"/>
+          <w:szCs w:val="24"/>
+        </w:rPr>
+      </w:pPr>
+      <w:r>
+        <w:rPr>
+          <w:rFonts w:ascii="Avenir Next LT Pro" w:hAnsi="Avenir Next LT Pro"/>
+          <w:color w:val="000000" w:themeColor="text1"/>
+          <w:sz w:val="24"/>
+          <w:szCs w:val="24"/>
+        </w:rPr>
+        <w:t>If you configure service discovery in an appropriate manner for your deployment (e.g., dns-based for a Kubernetes cluster), it makes it significantly easier for developers to have microservices talk to each other.</w:t>
+      </w:r>
+    </w:p>
+    <w:p>
+      <w:pPr>
+        <w:spacing w:line="276" w:lineRule="auto"/>
+        <w:jc w:val="both"/>
+        <w:rPr>
+          <w:rFonts w:ascii="Avenir Next LT Pro" w:hAnsi="Avenir Next LT Pro"/>
+          <w:color w:val="000000" w:themeColor="text1"/>
+          <w:sz w:val="24"/>
+          <w:szCs w:val="24"/>
+        </w:rPr>
+      </w:pPr>
+      <w:r>
+        <w:rPr>
+          <w:rFonts w:ascii="Avenir Next LT Pro" w:hAnsi="Avenir Next LT Pro"/>
+          <w:color w:val="000000" w:themeColor="text1"/>
+          <w:sz w:val="24"/>
+          <w:szCs w:val="24"/>
+        </w:rPr>
+        <w:t>Instead of a developer having to write</w:t>
+      </w:r>
+    </w:p>
+    <w:p>
+      <w:pPr>
+        <w:spacing w:line="276" w:lineRule="auto"/>
+        <w:jc w:val="both"/>
+        <w:rPr>
+          <w:rFonts w:ascii="Avenir Next LT Pro" w:hAnsi="Avenir Next LT Pro"/>
+          <w:color w:val="538135" w:themeColor="accent6" w:themeShade="BF"/>
+          <w:sz w:val="24"/>
+          <w:szCs w:val="24"/>
+        </w:rPr>
+      </w:pPr>
+      <w:r>
+        <w:rPr>
+          <w:rFonts w:ascii="Avenir Next LT Pro" w:hAnsi="Avenir Next LT Pro"/>
+          <w:color w:val="000000" w:themeColor="text1"/>
+          <w:sz w:val="24"/>
+          <w:szCs w:val="24"/>
+        </w:rPr>
+        <w:t xml:space="preserve">Connect to MongoDB at </w:t>
+      </w:r>
+      <w:r>
+        <w:rPr>
+          <w:rFonts w:ascii="Avenir Next LT Pro" w:hAnsi="Avenir Next LT Pro"/>
+          <w:color w:val="538135" w:themeColor="accent6" w:themeShade="BF"/>
+          <w:sz w:val="24"/>
+          <w:szCs w:val="24"/>
+        </w:rPr>
+        <w:t>‘mongodb://’+process.env(“MONGODB_IP”]+’:27017/myapp’</w:t>
+      </w:r>
+    </w:p>
+    <w:p>
+      <w:pPr>
+        <w:spacing w:line="276" w:lineRule="auto"/>
+        <w:jc w:val="both"/>
+        <w:rPr>
+          <w:rFonts w:ascii="Avenir Next LT Pro" w:hAnsi="Avenir Next LT Pro"/>
+          <w:color w:val="000000" w:themeColor="text1"/>
+          <w:sz w:val="24"/>
+          <w:szCs w:val="24"/>
+        </w:rPr>
+      </w:pPr>
+      <w:r>
+        <w:rPr>
+          <w:rFonts w:ascii="Avenir Next LT Pro" w:hAnsi="Avenir Next LT Pro"/>
+          <w:color w:val="000000" w:themeColor="text1"/>
+          <w:sz w:val="24"/>
+          <w:szCs w:val="24"/>
+        </w:rPr>
+        <w:t>They can simply say</w:t>
+      </w:r>
+    </w:p>
+    <w:p>
+      <w:pPr>
+        <w:spacing w:line="276" w:lineRule="auto"/>
+        <w:jc w:val="both"/>
+        <w:rPr>
+          <w:rFonts w:ascii="Avenir Next LT Pro" w:hAnsi="Avenir Next LT Pro"/>
+          <w:color w:val="2F5496" w:themeColor="accent1" w:themeShade="BF"/>
+          <w:sz w:val="24"/>
+          <w:szCs w:val="24"/>
+        </w:rPr>
+      </w:pPr>
+      <w:r>
+        <w:rPr>
+          <w:rFonts w:ascii="Avenir Next LT Pro" w:hAnsi="Avenir Next LT Pro"/>
+          <w:color w:val="000000" w:themeColor="text1"/>
+          <w:sz w:val="24"/>
+          <w:szCs w:val="24"/>
+        </w:rPr>
+        <w:t xml:space="preserve">Connect to MongoDB at </w:t>
+      </w:r>
+      <w:r>
+        <w:rPr>
+          <w:rFonts w:ascii="Avenir Next LT Pro" w:hAnsi="Avenir Next LT Pro"/>
+          <w:color w:val="2F5496" w:themeColor="accent1" w:themeShade="BF"/>
+          <w:sz w:val="24"/>
+          <w:szCs w:val="24"/>
+        </w:rPr>
+        <w:t>‘mongodb://mongo:27017/myapp’</w:t>
+      </w:r>
+    </w:p>
+    <w:p>
+      <w:pPr>
+        <w:spacing w:line="276" w:lineRule="auto"/>
+        <w:jc w:val="both"/>
+        <w:rPr>
+          <w:rFonts w:ascii="Avenir Next LT Pro" w:hAnsi="Avenir Next LT Pro"/>
+          <w:b/>
+          <w:bCs/>
+          <w:color w:val="000000" w:themeColor="text1"/>
+          <w:sz w:val="24"/>
+          <w:szCs w:val="24"/>
+        </w:rPr>
+      </w:pPr>
+      <w:r>
+        <w:rPr>
+          <w:rFonts w:ascii="Avenir Next LT Pro" w:hAnsi="Avenir Next LT Pro"/>
+          <w:b/>
+          <w:bCs/>
+          <w:color w:val="000000" w:themeColor="text1"/>
+          <w:sz w:val="24"/>
+          <w:szCs w:val="24"/>
+        </w:rPr>
+        <w:t>Decoupling the application logic from the deployment logic.</w:t>
+      </w:r>
+      <w:r>
+        <w:rPr>
+          <w:rFonts w:ascii="Avenir Next LT Pro" w:hAnsi="Avenir Next LT Pro"/>
+          <w:b/>
+          <w:bCs/>
+          <w:color w:val="000000" w:themeColor="text1"/>
+          <w:sz w:val="24"/>
+          <w:szCs w:val="24"/>
+        </w:rPr>
+        <w:t xml:space="preserve"> = BIG BRAIN</w:t>
+      </w:r>
+    </w:p>
+    <w:p>
+      <w:pPr>
+        <w:spacing w:line="276" w:lineRule="auto"/>
+        <w:jc w:val="both"/>
+        <w:rPr>
+          <w:rFonts w:ascii="Avenir Next LT Pro" w:hAnsi="Avenir Next LT Pro"/>
+          <w:b/>
+          <w:bCs/>
+          <w:color w:val="000000" w:themeColor="text1"/>
+          <w:sz w:val="32"/>
+          <w:szCs w:val="32"/>
+        </w:rPr>
+      </w:pPr>
+      <w:r>
+        <w:rPr>
+          <w:rFonts w:ascii="Avenir Next LT Pro" w:hAnsi="Avenir Next LT Pro"/>
+          <w:b/>
+          <w:bCs/>
+          <w:color w:val="000000" w:themeColor="text1"/>
+          <w:sz w:val="32"/>
+          <w:szCs w:val="32"/>
+        </w:rPr>
+        <w:t>Application Performance Management</w:t>
+      </w:r>
+    </w:p>
+    <w:p>
+      <w:pPr>
+        <w:spacing w:line="276" w:lineRule="auto"/>
+        <w:rPr>
+          <w:rFonts w:ascii="Avenir Next LT Pro" w:hAnsi="Avenir Next LT Pro"/>
+          <w:b/>
+          <w:bCs/>
+          <w:color w:val="000000" w:themeColor="text1"/>
+          <w:sz w:val="24"/>
+          <w:szCs w:val="24"/>
+        </w:rPr>
+      </w:pPr>
+      <w:r>
+        <w:rPr>
+          <w:rFonts w:ascii="Avenir Next LT Pro" w:hAnsi="Avenir Next LT Pro"/>
+          <w:b/>
+          <w:bCs/>
+          <w:color w:val="000000" w:themeColor="text1"/>
+          <w:sz w:val="24"/>
+          <w:szCs w:val="24"/>
+        </w:rPr>
+        <w:t>Log Aggregation</w:t>
+      </w:r>
+    </w:p>
+    <w:p>
+      <w:pPr>
+        <w:spacing w:line="276" w:lineRule="auto"/>
+        <w:jc w:val="both"/>
+        <w:rPr>
+          <w:rFonts w:ascii="Avenir Next LT Pro" w:hAnsi="Avenir Next LT Pro"/>
+          <w:color w:val="000000" w:themeColor="text1"/>
+          <w:sz w:val="24"/>
+          <w:szCs w:val="24"/>
+        </w:rPr>
+      </w:pPr>
+      <w:r>
+        <w:rPr>
+          <w:rFonts w:ascii="Avenir Next LT Pro" w:hAnsi="Avenir Next LT Pro"/>
+          <w:color w:val="000000" w:themeColor="text1"/>
+          <w:sz w:val="24"/>
+          <w:szCs w:val="24"/>
+        </w:rPr>
+        <w:t>It is a way of collecting and tagging application logs from many different services into a single dashboard that can easily be searched.</w:t>
+      </w:r>
+    </w:p>
+    <w:p>
+      <w:pPr>
+        <w:spacing w:line="276" w:lineRule="auto"/>
+        <w:jc w:val="both"/>
+        <w:rPr>
+          <w:rFonts w:ascii="Avenir Next LT Pro" w:hAnsi="Avenir Next LT Pro"/>
+          <w:color w:val="000000" w:themeColor="text1"/>
+          <w:sz w:val="24"/>
+          <w:szCs w:val="24"/>
+        </w:rPr>
+      </w:pPr>
+      <w:r>
+        <w:rPr>
+          <w:rFonts w:ascii="Avenir Next LT Pro" w:hAnsi="Avenir Next LT Pro"/>
+          <w:color w:val="FF0000"/>
+          <w:sz w:val="24"/>
+          <w:szCs w:val="24"/>
+        </w:rPr>
+        <w:t>Essence of a good log aggregation platform</w:t>
+      </w:r>
+      <w:r>
+        <w:rPr>
+          <w:rFonts w:ascii="Avenir Next LT Pro" w:hAnsi="Avenir Next LT Pro"/>
+          <w:color w:val="000000" w:themeColor="text1"/>
+          <w:sz w:val="24"/>
+          <w:szCs w:val="24"/>
+        </w:rPr>
+        <w:t>: Efficiently collect logs from everywhere that emits them and make them easily searchable in case of a fault.</w:t>
+      </w:r>
+    </w:p>
+    <w:p>
+      <w:pPr>
+        <w:spacing w:line="276" w:lineRule="auto"/>
+        <w:jc w:val="both"/>
+        <w:rPr>
+          <w:rFonts w:ascii="Avenir Next LT Pro" w:hAnsi="Avenir Next LT Pro"/>
+          <w:color w:val="000000" w:themeColor="text1"/>
+          <w:sz w:val="24"/>
+          <w:szCs w:val="24"/>
+        </w:rPr>
+      </w:pPr>
+      <w:r>
+        <w:rPr>
+          <w:rFonts w:ascii="Avenir Next LT Pro" w:hAnsi="Avenir Next LT Pro"/>
+          <w:color w:val="000000" w:themeColor="text1"/>
+          <w:sz w:val="24"/>
+          <w:szCs w:val="24"/>
+        </w:rPr>
+        <w:t>Example, ELK (Elasticsearch, Logstash and Kibana)</w:t>
+      </w:r>
+    </w:p>
+    <w:p>
+      <w:pPr>
+        <w:spacing w:line="276" w:lineRule="auto"/>
+        <w:jc w:val="both"/>
+        <w:rPr>
+          <w:rFonts w:ascii="Avenir Next LT Pro" w:hAnsi="Avenir Next LT Pro"/>
+          <w:color w:val="000000" w:themeColor="text1"/>
+          <w:sz w:val="24"/>
+          <w:szCs w:val="24"/>
+        </w:rPr>
+      </w:pPr>
+      <w:r>
+        <w:rPr>
+          <w:rFonts w:ascii="Avenir Next LT Pro" w:hAnsi="Avenir Next LT Pro"/>
+          <w:color w:val="000000" w:themeColor="text1"/>
+          <w:sz w:val="24"/>
+          <w:szCs w:val="24"/>
+        </w:rPr>
+        <w:t xml:space="preserve">"ELK" is the acronym for three </w:t>
+      </w:r>
+      <w:r>
+        <w:rPr>
+          <w:rFonts w:ascii="Avenir Next LT Pro" w:hAnsi="Avenir Next LT Pro"/>
+          <w:color w:val="000000" w:themeColor="text1"/>
+          <w:sz w:val="24"/>
+          <w:szCs w:val="24"/>
+        </w:rPr>
+        <w:t>open-source</w:t>
+      </w:r>
+      <w:r>
+        <w:rPr>
+          <w:rFonts w:ascii="Avenir Next LT Pro" w:hAnsi="Avenir Next LT Pro"/>
+          <w:color w:val="000000" w:themeColor="text1"/>
+          <w:sz w:val="24"/>
+          <w:szCs w:val="24"/>
+        </w:rPr>
+        <w:t xml:space="preserve"> projects: Elasticsearch, Logstash, and Kibana. Elasticsearch is a search and analytics engine. Logstash is a server</w:t>
+      </w:r>
+      <w:r>
+        <w:rPr>
+          <w:rFonts w:ascii="Avenir Next LT Pro" w:hAnsi="Avenir Next LT Pro"/>
+          <w:color w:val="000000" w:themeColor="text1"/>
+          <w:sz w:val="24"/>
+          <w:szCs w:val="24"/>
+        </w:rPr>
+        <w:noBreakHyphen/>
+        <w:t xml:space="preserve">side data processing pipeline </w:t>
+      </w:r>
+      <w:r>
+        <w:rPr>
+          <w:rFonts w:ascii="Avenir Next LT Pro" w:hAnsi="Avenir Next LT Pro"/>
+          <w:color w:val="000000" w:themeColor="text1"/>
+          <w:sz w:val="24"/>
+          <w:szCs w:val="24"/>
+        </w:rPr>
+        <w:lastRenderedPageBreak/>
+        <w:t>that ingests data from multiple sources simultaneously, transforms it, and then sends it to a "stash" like Elasticsearch. Kibana lets users visualize data with charts and graphs in Elasticsearch.</w:t>
+      </w:r>
+    </w:p>
+    <w:p>
+      <w:pPr>
+        <w:spacing w:line="276" w:lineRule="auto"/>
+        <w:jc w:val="center"/>
+        <w:rPr>
+          <w:rFonts w:ascii="Avenir Next LT Pro" w:hAnsi="Avenir Next LT Pro"/>
+          <w:color w:val="000000" w:themeColor="text1"/>
+          <w:sz w:val="24"/>
+          <w:szCs w:val="24"/>
+        </w:rPr>
+      </w:pPr>
+      <w:r>
+        <w:rPr>
+          <w:rFonts w:ascii="Avenir Next LT Pro" w:hAnsi="Avenir Next LT Pro"/>
+          <w:color w:val="000000" w:themeColor="text1"/>
+          <w:sz w:val="24"/>
+          <w:szCs w:val="24"/>
+        </w:rPr>
+        <w:drawing>
+          <wp:inline distT="0" distB="0" distL="0" distR="0" wp14:anchorId="24EDFFF9" wp14:editId="4284FACE">
+            <wp:extent cx="3117850" cy="2289232"/>
+            <wp:effectExtent l="0" t="0" r="6350" b="0"/>
+            <wp:docPr id="11" name="Picture 11"/>
+            <wp:cNvGraphicFramePr>
+              <a:graphicFrameLocks xmlns:a="http://schemas.openxmlformats.org/drawingml/2006/main" noChangeAspect="1"/>
+            </wp:cNvGraphicFramePr>
+            <a:graphic xmlns:a="http://schemas.openxmlformats.org/drawingml/2006/main">
+              <a:graphicData uri="http://schemas.openxmlformats.org/drawingml/2006/picture">
+                <pic:pic xmlns:pic="http://schemas.openxmlformats.org/drawingml/2006/picture">
+                  <pic:nvPicPr>
+                    <pic:cNvPr id="1" name=""/>
+                    <pic:cNvPicPr/>
+                  </pic:nvPicPr>
+                  <pic:blipFill>
+                    <a:blip r:embed="rId16"/>
+                    <a:stretch>
+                      <a:fillRect/>
+                    </a:stretch>
+                  </pic:blipFill>
+                  <pic:spPr>
+                    <a:xfrm>
+                      <a:off x="0" y="0"/>
+                      <a:ext cx="3135282" cy="2302031"/>
+                    </a:xfrm>
+                    <a:prstGeom prst="rect">
+                      <a:avLst/>
+                    </a:prstGeom>
+                  </pic:spPr>
+                </pic:pic>
+              </a:graphicData>
+            </a:graphic>
+          </wp:inline>
+        </w:drawing>
+      </w:r>
+    </w:p>
+    <w:p>
+      <w:pPr>
+        <w:spacing w:line="276" w:lineRule="auto"/>
+        <w:rPr>
+          <w:rFonts w:ascii="Avenir Next LT Pro" w:hAnsi="Avenir Next LT Pro"/>
+          <w:b/>
+          <w:bCs/>
+          <w:color w:val="000000" w:themeColor="text1"/>
+          <w:sz w:val="24"/>
+          <w:szCs w:val="24"/>
+        </w:rPr>
+      </w:pPr>
+      <w:r>
+        <w:rPr>
+          <w:rFonts w:ascii="Avenir Next LT Pro" w:hAnsi="Avenir Next LT Pro"/>
+          <w:b/>
+          <w:bCs/>
+          <w:color w:val="000000" w:themeColor="text1"/>
+          <w:sz w:val="24"/>
+          <w:szCs w:val="24"/>
+        </w:rPr>
+        <w:t>3 components of a Log Aggregation Platform</w:t>
+      </w:r>
+    </w:p>
+    <w:p>
+      <w:pPr>
+        <w:pStyle w:val="ListParagraph"/>
+        <w:numPr>
+          <w:ilvl w:val="0"/>
+          <w:numId w:val="16"/>
+        </w:numPr>
+        <w:spacing w:line="276" w:lineRule="auto"/>
+        <w:rPr>
+          <w:rFonts w:ascii="Avenir Next LT Pro" w:hAnsi="Avenir Next LT Pro"/>
+          <w:color w:val="000000" w:themeColor="text1"/>
+          <w:sz w:val="24"/>
+          <w:szCs w:val="24"/>
+        </w:rPr>
+      </w:pPr>
+      <w:r>
+        <w:rPr>
+          <w:rFonts w:ascii="Avenir Next LT Pro" w:hAnsi="Avenir Next LT Pro"/>
+          <w:color w:val="000000" w:themeColor="text1"/>
+          <w:sz w:val="24"/>
+          <w:szCs w:val="24"/>
+        </w:rPr>
+        <w:t>The Log processor (Logstash)</w:t>
+      </w:r>
+    </w:p>
+    <w:p>
+      <w:pPr>
+        <w:pStyle w:val="ListParagraph"/>
+        <w:spacing w:line="276" w:lineRule="auto"/>
+        <w:rPr>
+          <w:rFonts w:ascii="Avenir Next LT Pro" w:hAnsi="Avenir Next LT Pro"/>
+          <w:color w:val="000000" w:themeColor="text1"/>
+          <w:sz w:val="24"/>
+          <w:szCs w:val="24"/>
+        </w:rPr>
+      </w:pPr>
+      <w:r>
+        <w:rPr>
+          <w:rFonts w:ascii="Avenir Next LT Pro" w:hAnsi="Avenir Next LT Pro"/>
+          <w:color w:val="000000" w:themeColor="text1"/>
+          <w:sz w:val="24"/>
+          <w:szCs w:val="24"/>
+        </w:rPr>
+        <w:t>The log processor takes log lines and parses data out of them. For example, a log line like,</w:t>
+      </w:r>
+    </w:p>
+    <w:p>
+      <w:pPr>
+        <w:pStyle w:val="ListParagraph"/>
+        <w:spacing w:line="276" w:lineRule="auto"/>
+        <w:rPr>
+          <w:rFonts w:ascii="Avenir Next LT Pro" w:hAnsi="Avenir Next LT Pro"/>
+          <w:color w:val="000000" w:themeColor="text1"/>
+          <w:sz w:val="24"/>
+          <w:szCs w:val="24"/>
+        </w:rPr>
+      </w:pPr>
+      <w:r>
+        <w:rPr>
+          <w:rFonts w:ascii="Avenir Next LT Pro" w:hAnsi="Avenir Next LT Pro"/>
+          <w:color w:val="000000" w:themeColor="text1"/>
+          <w:sz w:val="24"/>
+          <w:szCs w:val="24"/>
+        </w:rPr>
+        <w:t>1997/01/01 18:03UTC HTTP/1.1 GET/</w:t>
+      </w:r>
+    </w:p>
+    <w:p>
+      <w:pPr>
+        <w:pStyle w:val="ListParagraph"/>
+        <w:spacing w:line="276" w:lineRule="auto"/>
+        <w:rPr>
+          <w:rFonts w:ascii="Avenir Next LT Pro" w:hAnsi="Avenir Next LT Pro"/>
+          <w:color w:val="000000" w:themeColor="text1"/>
+          <w:sz w:val="24"/>
+          <w:szCs w:val="24"/>
+        </w:rPr>
+      </w:pPr>
+      <w:r>
+        <w:rPr>
+          <w:rFonts w:ascii="Avenir Next LT Pro" w:hAnsi="Avenir Next LT Pro"/>
+          <w:color w:val="000000" w:themeColor="text1"/>
+          <w:sz w:val="24"/>
+          <w:szCs w:val="24"/>
+        </w:rPr>
+        <w:t>Might be processed into the object</w:t>
+      </w:r>
+    </w:p>
+    <w:p>
+      <w:pPr>
+        <w:pStyle w:val="ListParagraph"/>
+        <w:spacing w:line="276" w:lineRule="auto"/>
+        <w:rPr>
+          <w:rFonts w:ascii="Avenir Next LT Pro" w:hAnsi="Avenir Next LT Pro"/>
+          <w:color w:val="00B0F0"/>
+          <w:sz w:val="24"/>
+          <w:szCs w:val="24"/>
+        </w:rPr>
+      </w:pPr>
+      <w:r>
+        <w:rPr>
+          <w:rFonts w:ascii="Avenir Next LT Pro" w:hAnsi="Avenir Next LT Pro"/>
+          <w:color w:val="00B0F0"/>
+          <w:sz w:val="24"/>
+          <w:szCs w:val="24"/>
+        </w:rPr>
+        <w:t>{“date”: “01-01-1997 18:03:00”, “service”: “backend”, “msg”: “HTTP/1.1 GET/” }</w:t>
+      </w:r>
+    </w:p>
+    <w:p>
+      <w:pPr>
+        <w:pStyle w:val="ListParagraph"/>
+        <w:numPr>
+          <w:ilvl w:val="0"/>
+          <w:numId w:val="16"/>
+        </w:numPr>
+        <w:spacing w:line="276" w:lineRule="auto"/>
+        <w:rPr>
+          <w:rFonts w:ascii="Avenir Next LT Pro" w:hAnsi="Avenir Next LT Pro"/>
+          <w:color w:val="000000" w:themeColor="text1"/>
+          <w:sz w:val="24"/>
+          <w:szCs w:val="24"/>
+        </w:rPr>
+      </w:pPr>
+      <w:r>
+        <w:rPr>
+          <w:rFonts w:ascii="Avenir Next LT Pro" w:hAnsi="Avenir Next LT Pro"/>
+          <w:color w:val="000000" w:themeColor="text1"/>
+          <w:sz w:val="24"/>
+          <w:szCs w:val="24"/>
+        </w:rPr>
+        <w:t>The Data store (Elasticsearch)</w:t>
+      </w:r>
+    </w:p>
+    <w:p>
+      <w:pPr>
+        <w:pStyle w:val="ListParagraph"/>
+        <w:numPr>
+          <w:ilvl w:val="0"/>
+          <w:numId w:val="16"/>
+        </w:numPr>
+        <w:spacing w:line="276" w:lineRule="auto"/>
+        <w:rPr>
+          <w:rFonts w:ascii="Avenir Next LT Pro" w:hAnsi="Avenir Next LT Pro"/>
+          <w:color w:val="000000" w:themeColor="text1"/>
+          <w:sz w:val="24"/>
+          <w:szCs w:val="24"/>
+        </w:rPr>
+      </w:pPr>
+      <w:r>
+        <w:rPr>
+          <w:rFonts w:ascii="Avenir Next LT Pro" w:hAnsi="Avenir Next LT Pro"/>
+          <w:color w:val="000000" w:themeColor="text1"/>
+          <w:sz w:val="24"/>
+          <w:szCs w:val="24"/>
+        </w:rPr>
+        <w:t>The log frontend (Kibana)</w:t>
+      </w:r>
+    </w:p>
+    <w:p>
+      <w:pPr>
+        <w:spacing w:line="276" w:lineRule="auto"/>
+        <w:rPr>
+          <w:rFonts w:ascii="Avenir Next LT Pro" w:hAnsi="Avenir Next LT Pro"/>
+          <w:b/>
+          <w:bCs/>
+          <w:color w:val="000000" w:themeColor="text1"/>
+          <w:sz w:val="32"/>
+          <w:szCs w:val="32"/>
+        </w:rPr>
+      </w:pPr>
+      <w:r>
+        <w:rPr>
+          <w:rFonts w:ascii="Avenir Next LT Pro" w:hAnsi="Avenir Next LT Pro"/>
+          <w:b/>
+          <w:bCs/>
+          <w:color w:val="000000" w:themeColor="text1"/>
+          <w:sz w:val="32"/>
+          <w:szCs w:val="32"/>
+        </w:rPr>
+        <w:t>Vital Production Metrics / Metric Aggregation</w:t>
+      </w:r>
+    </w:p>
+    <w:p>
+      <w:pPr>
+        <w:spacing w:line="276" w:lineRule="auto"/>
+        <w:rPr>
+          <w:rFonts w:ascii="Avenir Next LT Pro" w:hAnsi="Avenir Next LT Pro"/>
+          <w:color w:val="000000" w:themeColor="text1"/>
+          <w:sz w:val="24"/>
+          <w:szCs w:val="24"/>
+        </w:rPr>
+      </w:pPr>
+      <w:r>
+        <w:rPr>
+          <w:rFonts w:ascii="Avenir Next LT Pro" w:hAnsi="Avenir Next LT Pro"/>
+          <w:color w:val="000000" w:themeColor="text1"/>
+          <w:sz w:val="24"/>
+          <w:szCs w:val="24"/>
+        </w:rPr>
+        <w:t>The are data points that tell how healthy a production system is.</w:t>
+      </w:r>
+    </w:p>
+    <w:p>
+      <w:pPr>
+        <w:spacing w:line="276" w:lineRule="auto"/>
+        <w:rPr>
+          <w:rFonts w:ascii="Avenir Next LT Pro" w:hAnsi="Avenir Next LT Pro"/>
+          <w:b/>
+          <w:bCs/>
+          <w:color w:val="000000" w:themeColor="text1"/>
+          <w:sz w:val="24"/>
+          <w:szCs w:val="24"/>
+        </w:rPr>
+      </w:pPr>
+      <w:r>
+        <w:rPr>
+          <w:rFonts w:ascii="Avenir Next LT Pro" w:hAnsi="Avenir Next LT Pro"/>
+          <w:b/>
+          <w:bCs/>
+          <w:color w:val="000000" w:themeColor="text1"/>
+          <w:sz w:val="24"/>
+          <w:szCs w:val="24"/>
+        </w:rPr>
+        <w:t>If log aggregation is the first tool to set up for production monitoring, metrics monitoring should be the second.</w:t>
+      </w:r>
+    </w:p>
+    <w:p>
+      <w:pPr>
+        <w:spacing w:line="276" w:lineRule="auto"/>
+        <w:rPr>
+          <w:rFonts w:ascii="Avenir Next LT Pro" w:hAnsi="Avenir Next LT Pro"/>
+          <w:b/>
+          <w:bCs/>
+          <w:color w:val="000000" w:themeColor="text1"/>
+          <w:sz w:val="24"/>
+          <w:szCs w:val="24"/>
+        </w:rPr>
+      </w:pPr>
+      <w:r>
+        <w:rPr>
+          <w:rFonts w:ascii="Avenir Next LT Pro" w:hAnsi="Avenir Next LT Pro"/>
+          <w:b/>
+          <w:bCs/>
+          <w:color w:val="000000" w:themeColor="text1"/>
+          <w:sz w:val="24"/>
+          <w:szCs w:val="24"/>
+        </w:rPr>
+        <w:t>Metric aggregation deals with numbers.</w:t>
+      </w:r>
+    </w:p>
+    <w:p>
+      <w:pPr>
+        <w:spacing w:line="276" w:lineRule="auto"/>
+        <w:rPr>
+          <w:rFonts w:ascii="Avenir Next LT Pro" w:hAnsi="Avenir Next LT Pro"/>
+          <w:color w:val="000000" w:themeColor="text1"/>
+          <w:sz w:val="24"/>
+          <w:szCs w:val="24"/>
+        </w:rPr>
+      </w:pPr>
+      <w:r>
+        <w:rPr>
+          <w:rFonts w:ascii="Avenir Next LT Pro" w:hAnsi="Avenir Next LT Pro"/>
+          <w:color w:val="000000" w:themeColor="text1"/>
+          <w:sz w:val="24"/>
+          <w:szCs w:val="24"/>
+        </w:rPr>
+        <w:t>Examples,</w:t>
+      </w:r>
+      <w:r>
+        <w:rPr>
+          <w:rFonts w:ascii="Avenir Next LT Pro" w:hAnsi="Avenir Next LT Pro"/>
+          <w:b/>
+          <w:bCs/>
+          <w:color w:val="000000" w:themeColor="text1"/>
+          <w:sz w:val="24"/>
+          <w:szCs w:val="24"/>
+        </w:rPr>
+        <w:t xml:space="preserve"> Prometheus </w:t>
+      </w:r>
+      <w:r>
+        <w:rPr>
+          <w:rFonts w:ascii="Avenir Next LT Pro" w:hAnsi="Avenir Next LT Pro"/>
+          <w:color w:val="000000" w:themeColor="text1"/>
+          <w:sz w:val="24"/>
+          <w:szCs w:val="24"/>
+        </w:rPr>
+        <w:t>is an open-source solution for metric aggregation.</w:t>
+      </w:r>
+    </w:p>
+    <w:p>
+      <w:pPr>
+        <w:spacing w:line="276" w:lineRule="auto"/>
+        <w:rPr>
+          <w:rFonts w:ascii="Avenir Next LT Pro" w:hAnsi="Avenir Next LT Pro"/>
+          <w:color w:val="000000" w:themeColor="text1"/>
+          <w:sz w:val="24"/>
+          <w:szCs w:val="24"/>
+        </w:rPr>
+      </w:pPr>
+      <w:r>
+        <w:rPr>
+          <w:rFonts w:ascii="Avenir Next LT Pro" w:hAnsi="Avenir Next LT Pro"/>
+          <w:color w:val="000000" w:themeColor="text1"/>
+          <w:sz w:val="24"/>
+          <w:szCs w:val="24"/>
+        </w:rPr>
+        <w:t>What metrics to collect? Some ideas are</w:t>
+      </w:r>
+    </w:p>
+    <w:p>
+      <w:pPr>
+        <w:pStyle w:val="ListParagraph"/>
+        <w:numPr>
+          <w:ilvl w:val="0"/>
+          <w:numId w:val="17"/>
+        </w:numPr>
+        <w:spacing w:line="276" w:lineRule="auto"/>
+        <w:rPr>
+          <w:rFonts w:ascii="Avenir Next LT Pro" w:hAnsi="Avenir Next LT Pro"/>
+          <w:color w:val="000000" w:themeColor="text1"/>
+          <w:sz w:val="24"/>
+          <w:szCs w:val="24"/>
+        </w:rPr>
+      </w:pPr>
+      <w:r>
+        <w:rPr>
+          <w:rFonts w:ascii="Avenir Next LT Pro" w:hAnsi="Avenir Next LT Pro"/>
+          <w:color w:val="000000" w:themeColor="text1"/>
+          <w:sz w:val="24"/>
+          <w:szCs w:val="24"/>
+        </w:rPr>
+        <w:t>Request fulfillment times</w:t>
+      </w:r>
+    </w:p>
+    <w:p>
+      <w:pPr>
+        <w:pStyle w:val="ListParagraph"/>
+        <w:numPr>
+          <w:ilvl w:val="0"/>
+          <w:numId w:val="17"/>
+        </w:numPr>
+        <w:spacing w:line="276" w:lineRule="auto"/>
+        <w:rPr>
+          <w:rFonts w:ascii="Avenir Next LT Pro" w:hAnsi="Avenir Next LT Pro"/>
+          <w:color w:val="000000" w:themeColor="text1"/>
+          <w:sz w:val="24"/>
+          <w:szCs w:val="24"/>
+        </w:rPr>
+      </w:pPr>
+      <w:r>
+        <w:rPr>
+          <w:rFonts w:ascii="Avenir Next LT Pro" w:hAnsi="Avenir Next LT Pro"/>
+          <w:color w:val="000000" w:themeColor="text1"/>
+          <w:sz w:val="24"/>
+          <w:szCs w:val="24"/>
+        </w:rPr>
+        <w:t>Request counts</w:t>
+      </w:r>
+    </w:p>
+    <w:p>
+      <w:pPr>
+        <w:pStyle w:val="ListParagraph"/>
+        <w:numPr>
+          <w:ilvl w:val="0"/>
+          <w:numId w:val="17"/>
+        </w:numPr>
+        <w:spacing w:line="276" w:lineRule="auto"/>
+        <w:rPr>
+          <w:rFonts w:ascii="Avenir Next LT Pro" w:hAnsi="Avenir Next LT Pro"/>
+          <w:color w:val="000000" w:themeColor="text1"/>
+          <w:sz w:val="24"/>
+          <w:szCs w:val="24"/>
+        </w:rPr>
+      </w:pPr>
+      <w:r>
+        <w:rPr>
+          <w:rFonts w:ascii="Avenir Next LT Pro" w:hAnsi="Avenir Next LT Pro"/>
+          <w:color w:val="000000" w:themeColor="text1"/>
+          <w:sz w:val="24"/>
+          <w:szCs w:val="24"/>
+        </w:rPr>
+        <w:t>Service resources</w:t>
+      </w:r>
+    </w:p>
+    <w:p>
+      <w:pPr>
+        <w:spacing w:line="276" w:lineRule="auto"/>
+        <w:rPr>
+          <w:rFonts w:ascii="Avenir Next LT Pro" w:hAnsi="Avenir Next LT Pro"/>
+          <w:color w:val="000000" w:themeColor="text1"/>
+          <w:sz w:val="24"/>
+          <w:szCs w:val="24"/>
+        </w:rPr>
+      </w:pPr>
+      <w:r>
+        <w:rPr>
+          <w:rFonts w:ascii="Avenir Next LT Pro" w:hAnsi="Avenir Next LT Pro"/>
+          <w:color w:val="000000" w:themeColor="text1"/>
+          <w:sz w:val="24"/>
+          <w:szCs w:val="24"/>
+        </w:rPr>
+        <w:t>Server resource metric examples</w:t>
+      </w:r>
+    </w:p>
+    <w:p>
+      <w:pPr>
+        <w:pStyle w:val="ListParagraph"/>
+        <w:numPr>
+          <w:ilvl w:val="0"/>
+          <w:numId w:val="18"/>
+        </w:numPr>
+        <w:spacing w:line="276" w:lineRule="auto"/>
+        <w:rPr>
+          <w:rFonts w:ascii="Avenir Next LT Pro" w:hAnsi="Avenir Next LT Pro"/>
+          <w:color w:val="000000" w:themeColor="text1"/>
+          <w:sz w:val="24"/>
+          <w:szCs w:val="24"/>
+        </w:rPr>
+      </w:pPr>
+      <w:r>
+        <w:rPr>
+          <w:rFonts w:ascii="Avenir Next LT Pro" w:hAnsi="Avenir Next LT Pro"/>
+          <w:color w:val="000000" w:themeColor="text1"/>
+          <w:sz w:val="24"/>
+          <w:szCs w:val="24"/>
+        </w:rPr>
+        <w:t>Database size and maximum database size</w:t>
+      </w:r>
+    </w:p>
+    <w:p>
+      <w:pPr>
+        <w:pStyle w:val="ListParagraph"/>
+        <w:numPr>
+          <w:ilvl w:val="0"/>
+          <w:numId w:val="18"/>
+        </w:numPr>
+        <w:spacing w:line="276" w:lineRule="auto"/>
+        <w:rPr>
+          <w:rFonts w:ascii="Avenir Next LT Pro" w:hAnsi="Avenir Next LT Pro"/>
+          <w:color w:val="000000" w:themeColor="text1"/>
+          <w:sz w:val="24"/>
+          <w:szCs w:val="24"/>
+        </w:rPr>
+      </w:pPr>
+      <w:r>
+        <w:rPr>
+          <w:rFonts w:ascii="Avenir Next LT Pro" w:hAnsi="Avenir Next LT Pro"/>
+          <w:color w:val="000000" w:themeColor="text1"/>
+          <w:sz w:val="24"/>
+          <w:szCs w:val="24"/>
+        </w:rPr>
+        <w:t>Web server memory</w:t>
+      </w:r>
+    </w:p>
+    <w:p>
+      <w:pPr>
+        <w:pStyle w:val="ListParagraph"/>
+        <w:numPr>
+          <w:ilvl w:val="0"/>
+          <w:numId w:val="18"/>
+        </w:numPr>
+        <w:spacing w:line="276" w:lineRule="auto"/>
+        <w:rPr>
+          <w:rFonts w:ascii="Avenir Next LT Pro" w:hAnsi="Avenir Next LT Pro"/>
+          <w:color w:val="000000" w:themeColor="text1"/>
+          <w:sz w:val="24"/>
+          <w:szCs w:val="24"/>
+        </w:rPr>
+      </w:pPr>
+      <w:r>
+        <w:rPr>
+          <w:rFonts w:ascii="Avenir Next LT Pro" w:hAnsi="Avenir Next LT Pro"/>
+          <w:color w:val="000000" w:themeColor="text1"/>
+          <w:sz w:val="24"/>
+          <w:szCs w:val="24"/>
+        </w:rPr>
+        <w:t>Network throughput and capacity</w:t>
+      </w:r>
+    </w:p>
+    <w:p>
+      <w:pPr>
+        <w:pStyle w:val="ListParagraph"/>
+        <w:numPr>
+          <w:ilvl w:val="0"/>
+          <w:numId w:val="18"/>
+        </w:numPr>
+        <w:spacing w:line="276" w:lineRule="auto"/>
+        <w:rPr>
+          <w:rFonts w:ascii="Avenir Next LT Pro" w:hAnsi="Avenir Next LT Pro"/>
+          <w:color w:val="000000" w:themeColor="text1"/>
+          <w:sz w:val="24"/>
+          <w:szCs w:val="24"/>
+        </w:rPr>
+      </w:pPr>
+      <w:r>
+        <w:rPr>
+          <w:rFonts w:ascii="Avenir Next LT Pro" w:hAnsi="Avenir Next LT Pro"/>
+          <w:color w:val="000000" w:themeColor="text1"/>
+          <w:sz w:val="24"/>
+          <w:szCs w:val="24"/>
+        </w:rPr>
+        <w:t>TLS certificate expiry time and life left</w:t>
+      </w:r>
+    </w:p>
+    <w:p>
+      <w:pPr>
+        <w:spacing w:line="276" w:lineRule="auto"/>
         <w:rPr>
           <w:rFonts w:ascii="Avenir Next LT Pro" w:hAnsi="Avenir Next LT Pro"/>
           <w:color w:val="000000" w:themeColor="text1"/>
@@ -3149,7 +4542,7 @@
       </w:pPr>
     </w:p>
     <w:sectPr>
-      <w:headerReference w:type="default" r:id="rId14"/>
+      <w:headerReference w:type="default" r:id="rId17"/>
       <w:pgSz w:w="11906" w:h="16838" w:code="9"/>
       <w:pgMar w:top="720" w:right="720" w:bottom="720" w:left="720" w:header="720" w:footer="720" w:gutter="0"/>
       <w:cols w:space="720"/>
@@ -3744,6 +5137,119 @@
     </w:lvl>
   </w:abstractNum>
   <w:abstractNum w:abstractNumId="4" w15:restartNumberingAfterBreak="0">
+    <w:nsid w:val="240A5E66"/>
+    <w:multiLevelType w:val="hybridMultilevel"/>
+    <w:tmpl w:val="72EAF9F4"/>
+    <w:lvl w:ilvl="0" w:tplc="04090001">
+      <w:start w:val="1"/>
+      <w:numFmt w:val="bullet"/>
+      <w:lvlText w:val=""/>
+      <w:lvlJc w:val="left"/>
+      <w:pPr>
+        <w:ind w:left="720" w:hanging="360"/>
+      </w:pPr>
+      <w:rPr>
+        <w:rFonts w:ascii="Symbol" w:hAnsi="Symbol" w:hint="default"/>
+      </w:rPr>
+    </w:lvl>
+    <w:lvl w:ilvl="1" w:tplc="04090003" w:tentative="1">
+      <w:start w:val="1"/>
+      <w:numFmt w:val="bullet"/>
+      <w:lvlText w:val="o"/>
+      <w:lvlJc w:val="left"/>
+      <w:pPr>
+        <w:ind w:left="1440" w:hanging="360"/>
+      </w:pPr>
+      <w:rPr>
+        <w:rFonts w:ascii="Courier New" w:hAnsi="Courier New" w:cs="Courier New" w:hint="default"/>
+      </w:rPr>
+    </w:lvl>
+    <w:lvl w:ilvl="2" w:tplc="04090005" w:tentative="1">
+      <w:start w:val="1"/>
+      <w:numFmt w:val="bullet"/>
+      <w:lvlText w:val=""/>
+      <w:lvlJc w:val="left"/>
+      <w:pPr>
+        <w:ind w:left="2160" w:hanging="360"/>
+      </w:pPr>
+      <w:rPr>
+        <w:rFonts w:ascii="Wingdings" w:hAnsi="Wingdings" w:hint="default"/>
+      </w:rPr>
+    </w:lvl>
+    <w:lvl w:ilvl="3" w:tplc="04090001" w:tentative="1">
+      <w:start w:val="1"/>
+      <w:numFmt w:val="bullet"/>
+      <w:lvlText w:val=""/>
+      <w:lvlJc w:val="left"/>
+      <w:pPr>
+        <w:ind w:left="2880" w:hanging="360"/>
+      </w:pPr>
+      <w:rPr>
+        <w:rFonts w:ascii="Symbol" w:hAnsi="Symbol" w:hint="default"/>
+      </w:rPr>
+    </w:lvl>
+    <w:lvl w:ilvl="4" w:tplc="04090003" w:tentative="1">
+      <w:start w:val="1"/>
+      <w:numFmt w:val="bullet"/>
+      <w:lvlText w:val="o"/>
+      <w:lvlJc w:val="left"/>
+      <w:pPr>
+        <w:ind w:left="3600" w:hanging="360"/>
+      </w:pPr>
+      <w:rPr>
+        <w:rFonts w:ascii="Courier New" w:hAnsi="Courier New" w:cs="Courier New" w:hint="default"/>
+      </w:rPr>
+    </w:lvl>
+    <w:lvl w:ilvl="5" w:tplc="04090005" w:tentative="1">
+      <w:start w:val="1"/>
+      <w:numFmt w:val="bullet"/>
+      <w:lvlText w:val=""/>
+      <w:lvlJc w:val="left"/>
+      <w:pPr>
+        <w:ind w:left="4320" w:hanging="360"/>
+      </w:pPr>
+      <w:rPr>
+        <w:rFonts w:ascii="Wingdings" w:hAnsi="Wingdings" w:hint="default"/>
+      </w:rPr>
+    </w:lvl>
+    <w:lvl w:ilvl="6" w:tplc="04090001" w:tentative="1">
+      <w:start w:val="1"/>
+      <w:numFmt w:val="bullet"/>
+      <w:lvlText w:val=""/>
+      <w:lvlJc w:val="left"/>
+      <w:pPr>
+        <w:ind w:left="5040" w:hanging="360"/>
+      </w:pPr>
+      <w:rPr>
+        <w:rFonts w:ascii="Symbol" w:hAnsi="Symbol" w:hint="default"/>
+      </w:rPr>
+    </w:lvl>
+    <w:lvl w:ilvl="7" w:tplc="04090003" w:tentative="1">
+      <w:start w:val="1"/>
+      <w:numFmt w:val="bullet"/>
+      <w:lvlText w:val="o"/>
+      <w:lvlJc w:val="left"/>
+      <w:pPr>
+        <w:ind w:left="5760" w:hanging="360"/>
+      </w:pPr>
+      <w:rPr>
+        <w:rFonts w:ascii="Courier New" w:hAnsi="Courier New" w:cs="Courier New" w:hint="default"/>
+      </w:rPr>
+    </w:lvl>
+    <w:lvl w:ilvl="8" w:tplc="04090005" w:tentative="1">
+      <w:start w:val="1"/>
+      <w:numFmt w:val="bullet"/>
+      <w:lvlText w:val=""/>
+      <w:lvlJc w:val="left"/>
+      <w:pPr>
+        <w:ind w:left="6480" w:hanging="360"/>
+      </w:pPr>
+      <w:rPr>
+        <w:rFonts w:ascii="Wingdings" w:hAnsi="Wingdings" w:hint="default"/>
+      </w:rPr>
+    </w:lvl>
+  </w:abstractNum>
+  <w:abstractNum w:abstractNumId="5" w15:restartNumberingAfterBreak="0">
     <w:nsid w:val="3C955D19"/>
     <w:multiLevelType w:val="hybridMultilevel"/>
     <w:tmpl w:val="98161686"/>
@@ -3856,7 +5362,7 @@
       </w:rPr>
     </w:lvl>
   </w:abstractNum>
-  <w:abstractNum w:abstractNumId="5" w15:restartNumberingAfterBreak="0">
+  <w:abstractNum w:abstractNumId="6" w15:restartNumberingAfterBreak="0">
     <w:nsid w:val="3FEF7D77"/>
     <w:multiLevelType w:val="hybridMultilevel"/>
     <w:tmpl w:val="8494C788"/>
@@ -3945,7 +5451,7 @@
       </w:pPr>
     </w:lvl>
   </w:abstractNum>
-  <w:abstractNum w:abstractNumId="6" w15:restartNumberingAfterBreak="0">
+  <w:abstractNum w:abstractNumId="7" w15:restartNumberingAfterBreak="0">
     <w:nsid w:val="455B6823"/>
     <w:multiLevelType w:val="hybridMultilevel"/>
     <w:tmpl w:val="88128020"/>
@@ -4058,7 +5564,7 @@
       </w:rPr>
     </w:lvl>
   </w:abstractNum>
-  <w:abstractNum w:abstractNumId="7" w15:restartNumberingAfterBreak="0">
+  <w:abstractNum w:abstractNumId="8" w15:restartNumberingAfterBreak="0">
     <w:nsid w:val="4FBC230F"/>
     <w:multiLevelType w:val="hybridMultilevel"/>
     <w:tmpl w:val="63427830"/>
@@ -4171,7 +5677,7 @@
       </w:rPr>
     </w:lvl>
   </w:abstractNum>
-  <w:abstractNum w:abstractNumId="8" w15:restartNumberingAfterBreak="0">
+  <w:abstractNum w:abstractNumId="9" w15:restartNumberingAfterBreak="0">
     <w:nsid w:val="52D04B53"/>
     <w:multiLevelType w:val="hybridMultilevel"/>
     <w:tmpl w:val="EA707166"/>
@@ -4257,7 +5763,7 @@
       </w:pPr>
     </w:lvl>
   </w:abstractNum>
-  <w:abstractNum w:abstractNumId="9" w15:restartNumberingAfterBreak="0">
+  <w:abstractNum w:abstractNumId="10" w15:restartNumberingAfterBreak="0">
     <w:nsid w:val="57F62E31"/>
     <w:multiLevelType w:val="hybridMultilevel"/>
     <w:tmpl w:val="CE7051B2"/>
@@ -4346,7 +5852,7 @@
       </w:pPr>
     </w:lvl>
   </w:abstractNum>
-  <w:abstractNum w:abstractNumId="10" w15:restartNumberingAfterBreak="0">
+  <w:abstractNum w:abstractNumId="11" w15:restartNumberingAfterBreak="0">
     <w:nsid w:val="5A6B7ACE"/>
     <w:multiLevelType w:val="hybridMultilevel"/>
     <w:tmpl w:val="C4D49022"/>
@@ -4435,7 +5941,7 @@
       </w:pPr>
     </w:lvl>
   </w:abstractNum>
-  <w:abstractNum w:abstractNumId="11" w15:restartNumberingAfterBreak="0">
+  <w:abstractNum w:abstractNumId="12" w15:restartNumberingAfterBreak="0">
     <w:nsid w:val="5C690191"/>
     <w:multiLevelType w:val="hybridMultilevel"/>
     <w:tmpl w:val="80CE0040"/>
@@ -4521,7 +6027,298 @@
       </w:pPr>
     </w:lvl>
   </w:abstractNum>
-  <w:abstractNum w:abstractNumId="12" w15:restartNumberingAfterBreak="0">
+  <w:abstractNum w:abstractNumId="13" w15:restartNumberingAfterBreak="0">
+    <w:nsid w:val="5C905A2E"/>
+    <w:multiLevelType w:val="hybridMultilevel"/>
+    <w:tmpl w:val="D86AE71C"/>
+    <w:lvl w:ilvl="0" w:tplc="04090001">
+      <w:start w:val="1"/>
+      <w:numFmt w:val="bullet"/>
+      <w:lvlText w:val=""/>
+      <w:lvlJc w:val="left"/>
+      <w:pPr>
+        <w:ind w:left="720" w:hanging="360"/>
+      </w:pPr>
+      <w:rPr>
+        <w:rFonts w:ascii="Symbol" w:hAnsi="Symbol" w:hint="default"/>
+      </w:rPr>
+    </w:lvl>
+    <w:lvl w:ilvl="1" w:tplc="04090003" w:tentative="1">
+      <w:start w:val="1"/>
+      <w:numFmt w:val="bullet"/>
+      <w:lvlText w:val="o"/>
+      <w:lvlJc w:val="left"/>
+      <w:pPr>
+        <w:ind w:left="1440" w:hanging="360"/>
+      </w:pPr>
+      <w:rPr>
+        <w:rFonts w:ascii="Courier New" w:hAnsi="Courier New" w:cs="Courier New" w:hint="default"/>
+      </w:rPr>
+    </w:lvl>
+    <w:lvl w:ilvl="2" w:tplc="04090005" w:tentative="1">
+      <w:start w:val="1"/>
+      <w:numFmt w:val="bullet"/>
+      <w:lvlText w:val=""/>
+      <w:lvlJc w:val="left"/>
+      <w:pPr>
+        <w:ind w:left="2160" w:hanging="360"/>
+      </w:pPr>
+      <w:rPr>
+        <w:rFonts w:ascii="Wingdings" w:hAnsi="Wingdings" w:hint="default"/>
+      </w:rPr>
+    </w:lvl>
+    <w:lvl w:ilvl="3" w:tplc="04090001" w:tentative="1">
+      <w:start w:val="1"/>
+      <w:numFmt w:val="bullet"/>
+      <w:lvlText w:val=""/>
+      <w:lvlJc w:val="left"/>
+      <w:pPr>
+        <w:ind w:left="2880" w:hanging="360"/>
+      </w:pPr>
+      <w:rPr>
+        <w:rFonts w:ascii="Symbol" w:hAnsi="Symbol" w:hint="default"/>
+      </w:rPr>
+    </w:lvl>
+    <w:lvl w:ilvl="4" w:tplc="04090003" w:tentative="1">
+      <w:start w:val="1"/>
+      <w:numFmt w:val="bullet"/>
+      <w:lvlText w:val="o"/>
+      <w:lvlJc w:val="left"/>
+      <w:pPr>
+        <w:ind w:left="3600" w:hanging="360"/>
+      </w:pPr>
+      <w:rPr>
+        <w:rFonts w:ascii="Courier New" w:hAnsi="Courier New" w:cs="Courier New" w:hint="default"/>
+      </w:rPr>
+    </w:lvl>
+    <w:lvl w:ilvl="5" w:tplc="04090005" w:tentative="1">
+      <w:start w:val="1"/>
+      <w:numFmt w:val="bullet"/>
+      <w:lvlText w:val=""/>
+      <w:lvlJc w:val="left"/>
+      <w:pPr>
+        <w:ind w:left="4320" w:hanging="360"/>
+      </w:pPr>
+      <w:rPr>
+        <w:rFonts w:ascii="Wingdings" w:hAnsi="Wingdings" w:hint="default"/>
+      </w:rPr>
+    </w:lvl>
+    <w:lvl w:ilvl="6" w:tplc="04090001" w:tentative="1">
+      <w:start w:val="1"/>
+      <w:numFmt w:val="bullet"/>
+      <w:lvlText w:val=""/>
+      <w:lvlJc w:val="left"/>
+      <w:pPr>
+        <w:ind w:left="5040" w:hanging="360"/>
+      </w:pPr>
+      <w:rPr>
+        <w:rFonts w:ascii="Symbol" w:hAnsi="Symbol" w:hint="default"/>
+      </w:rPr>
+    </w:lvl>
+    <w:lvl w:ilvl="7" w:tplc="04090003" w:tentative="1">
+      <w:start w:val="1"/>
+      <w:numFmt w:val="bullet"/>
+      <w:lvlText w:val="o"/>
+      <w:lvlJc w:val="left"/>
+      <w:pPr>
+        <w:ind w:left="5760" w:hanging="360"/>
+      </w:pPr>
+      <w:rPr>
+        <w:rFonts w:ascii="Courier New" w:hAnsi="Courier New" w:cs="Courier New" w:hint="default"/>
+      </w:rPr>
+    </w:lvl>
+    <w:lvl w:ilvl="8" w:tplc="04090005" w:tentative="1">
+      <w:start w:val="1"/>
+      <w:numFmt w:val="bullet"/>
+      <w:lvlText w:val=""/>
+      <w:lvlJc w:val="left"/>
+      <w:pPr>
+        <w:ind w:left="6480" w:hanging="360"/>
+      </w:pPr>
+      <w:rPr>
+        <w:rFonts w:ascii="Wingdings" w:hAnsi="Wingdings" w:hint="default"/>
+      </w:rPr>
+    </w:lvl>
+  </w:abstractNum>
+  <w:abstractNum w:abstractNumId="14" w15:restartNumberingAfterBreak="0">
+    <w:nsid w:val="64880B82"/>
+    <w:multiLevelType w:val="hybridMultilevel"/>
+    <w:tmpl w:val="8FA41934"/>
+    <w:lvl w:ilvl="0" w:tplc="0409000F">
+      <w:start w:val="1"/>
+      <w:numFmt w:val="decimal"/>
+      <w:lvlText w:val="%1."/>
+      <w:lvlJc w:val="left"/>
+      <w:pPr>
+        <w:ind w:left="720" w:hanging="360"/>
+      </w:pPr>
+      <w:rPr>
+        <w:rFonts w:hint="default"/>
+      </w:rPr>
+    </w:lvl>
+    <w:lvl w:ilvl="1" w:tplc="04090019" w:tentative="1">
+      <w:start w:val="1"/>
+      <w:numFmt w:val="lowerLetter"/>
+      <w:lvlText w:val="%2."/>
+      <w:lvlJc w:val="left"/>
+      <w:pPr>
+        <w:ind w:left="1440" w:hanging="360"/>
+      </w:pPr>
+    </w:lvl>
+    <w:lvl w:ilvl="2" w:tplc="0409001B" w:tentative="1">
+      <w:start w:val="1"/>
+      <w:numFmt w:val="lowerRoman"/>
+      <w:lvlText w:val="%3."/>
+      <w:lvlJc w:val="right"/>
+      <w:pPr>
+        <w:ind w:left="2160" w:hanging="180"/>
+      </w:pPr>
+    </w:lvl>
+    <w:lvl w:ilvl="3" w:tplc="0409000F" w:tentative="1">
+      <w:start w:val="1"/>
+      <w:numFmt w:val="decimal"/>
+      <w:lvlText w:val="%4."/>
+      <w:lvlJc w:val="left"/>
+      <w:pPr>
+        <w:ind w:left="2880" w:hanging="360"/>
+      </w:pPr>
+    </w:lvl>
+    <w:lvl w:ilvl="4" w:tplc="04090019" w:tentative="1">
+      <w:start w:val="1"/>
+      <w:numFmt w:val="lowerLetter"/>
+      <w:lvlText w:val="%5."/>
+      <w:lvlJc w:val="left"/>
+      <w:pPr>
+        <w:ind w:left="3600" w:hanging="360"/>
+      </w:pPr>
+    </w:lvl>
+    <w:lvl w:ilvl="5" w:tplc="0409001B" w:tentative="1">
+      <w:start w:val="1"/>
+      <w:numFmt w:val="lowerRoman"/>
+      <w:lvlText w:val="%6."/>
+      <w:lvlJc w:val="right"/>
+      <w:pPr>
+        <w:ind w:left="4320" w:hanging="180"/>
+      </w:pPr>
+    </w:lvl>
+    <w:lvl w:ilvl="6" w:tplc="0409000F" w:tentative="1">
+      <w:start w:val="1"/>
+      <w:numFmt w:val="decimal"/>
+      <w:lvlText w:val="%7."/>
+      <w:lvlJc w:val="left"/>
+      <w:pPr>
+        <w:ind w:left="5040" w:hanging="360"/>
+      </w:pPr>
+    </w:lvl>
+    <w:lvl w:ilvl="7" w:tplc="04090019" w:tentative="1">
+      <w:start w:val="1"/>
+      <w:numFmt w:val="lowerLetter"/>
+      <w:lvlText w:val="%8."/>
+      <w:lvlJc w:val="left"/>
+      <w:pPr>
+        <w:ind w:left="5760" w:hanging="360"/>
+      </w:pPr>
+    </w:lvl>
+    <w:lvl w:ilvl="8" w:tplc="0409001B" w:tentative="1">
+      <w:start w:val="1"/>
+      <w:numFmt w:val="lowerRoman"/>
+      <w:lvlText w:val="%9."/>
+      <w:lvlJc w:val="right"/>
+      <w:pPr>
+        <w:ind w:left="6480" w:hanging="180"/>
+      </w:pPr>
+    </w:lvl>
+  </w:abstractNum>
+  <w:abstractNum w:abstractNumId="15" w15:restartNumberingAfterBreak="0">
+    <w:nsid w:val="6F207F47"/>
+    <w:multiLevelType w:val="hybridMultilevel"/>
+    <w:tmpl w:val="FA7899CE"/>
+    <w:lvl w:ilvl="0" w:tplc="0409000F">
+      <w:start w:val="1"/>
+      <w:numFmt w:val="decimal"/>
+      <w:lvlText w:val="%1."/>
+      <w:lvlJc w:val="left"/>
+      <w:pPr>
+        <w:ind w:left="720" w:hanging="360"/>
+      </w:pPr>
+      <w:rPr>
+        <w:rFonts w:hint="default"/>
+      </w:rPr>
+    </w:lvl>
+    <w:lvl w:ilvl="1" w:tplc="04090019" w:tentative="1">
+      <w:start w:val="1"/>
+      <w:numFmt w:val="lowerLetter"/>
+      <w:lvlText w:val="%2."/>
+      <w:lvlJc w:val="left"/>
+      <w:pPr>
+        <w:ind w:left="1440" w:hanging="360"/>
+      </w:pPr>
+    </w:lvl>
+    <w:lvl w:ilvl="2" w:tplc="0409001B" w:tentative="1">
+      <w:start w:val="1"/>
+      <w:numFmt w:val="lowerRoman"/>
+      <w:lvlText w:val="%3."/>
+      <w:lvlJc w:val="right"/>
+      <w:pPr>
+        <w:ind w:left="2160" w:hanging="180"/>
+      </w:pPr>
+    </w:lvl>
+    <w:lvl w:ilvl="3" w:tplc="0409000F" w:tentative="1">
+      <w:start w:val="1"/>
+      <w:numFmt w:val="decimal"/>
+      <w:lvlText w:val="%4."/>
+      <w:lvlJc w:val="left"/>
+      <w:pPr>
+        <w:ind w:left="2880" w:hanging="360"/>
+      </w:pPr>
+    </w:lvl>
+    <w:lvl w:ilvl="4" w:tplc="04090019" w:tentative="1">
+      <w:start w:val="1"/>
+      <w:numFmt w:val="lowerLetter"/>
+      <w:lvlText w:val="%5."/>
+      <w:lvlJc w:val="left"/>
+      <w:pPr>
+        <w:ind w:left="3600" w:hanging="360"/>
+      </w:pPr>
+    </w:lvl>
+    <w:lvl w:ilvl="5" w:tplc="0409001B" w:tentative="1">
+      <w:start w:val="1"/>
+      <w:numFmt w:val="lowerRoman"/>
+      <w:lvlText w:val="%6."/>
+      <w:lvlJc w:val="right"/>
+      <w:pPr>
+        <w:ind w:left="4320" w:hanging="180"/>
+      </w:pPr>
+    </w:lvl>
+    <w:lvl w:ilvl="6" w:tplc="0409000F" w:tentative="1">
+      <w:start w:val="1"/>
+      <w:numFmt w:val="decimal"/>
+      <w:lvlText w:val="%7."/>
+      <w:lvlJc w:val="left"/>
+      <w:pPr>
+        <w:ind w:left="5040" w:hanging="360"/>
+      </w:pPr>
+    </w:lvl>
+    <w:lvl w:ilvl="7" w:tplc="04090019" w:tentative="1">
+      <w:start w:val="1"/>
+      <w:numFmt w:val="lowerLetter"/>
+      <w:lvlText w:val="%8."/>
+      <w:lvlJc w:val="left"/>
+      <w:pPr>
+        <w:ind w:left="5760" w:hanging="360"/>
+      </w:pPr>
+    </w:lvl>
+    <w:lvl w:ilvl="8" w:tplc="0409001B" w:tentative="1">
+      <w:start w:val="1"/>
+      <w:numFmt w:val="lowerRoman"/>
+      <w:lvlText w:val="%9."/>
+      <w:lvlJc w:val="right"/>
+      <w:pPr>
+        <w:ind w:left="6480" w:hanging="180"/>
+      </w:pPr>
+    </w:lvl>
+  </w:abstractNum>
+  <w:abstractNum w:abstractNumId="16" w15:restartNumberingAfterBreak="0">
     <w:nsid w:val="75563370"/>
     <w:multiLevelType w:val="multilevel"/>
     <w:tmpl w:val="3C785C6C"/>
@@ -4634,7 +6431,7 @@
       </w:pPr>
     </w:lvl>
   </w:abstractNum>
-  <w:abstractNum w:abstractNumId="13" w15:restartNumberingAfterBreak="0">
+  <w:abstractNum w:abstractNumId="17" w15:restartNumberingAfterBreak="0">
     <w:nsid w:val="76CC41C6"/>
     <w:multiLevelType w:val="hybridMultilevel"/>
     <w:tmpl w:val="093C95D6"/>
@@ -4724,46 +6521,58 @@
     </w:lvl>
   </w:abstractNum>
   <w:num w:numId="1">
-    <w:abstractNumId w:val="8"/>
+    <w:abstractNumId w:val="9"/>
   </w:num>
   <w:num w:numId="2">
-    <w:abstractNumId w:val="10"/>
+    <w:abstractNumId w:val="11"/>
   </w:num>
   <w:num w:numId="3">
-    <w:abstractNumId w:val="4"/>
+    <w:abstractNumId w:val="5"/>
   </w:num>
   <w:num w:numId="4">
     <w:abstractNumId w:val="3"/>
   </w:num>
   <w:num w:numId="5">
-    <w:abstractNumId w:val="7"/>
+    <w:abstractNumId w:val="8"/>
   </w:num>
   <w:num w:numId="6">
     <w:abstractNumId w:val="1"/>
   </w:num>
   <w:num w:numId="7">
-    <w:abstractNumId w:val="5"/>
+    <w:abstractNumId w:val="6"/>
   </w:num>
   <w:num w:numId="8">
-    <w:abstractNumId w:val="12"/>
+    <w:abstractNumId w:val="16"/>
   </w:num>
   <w:num w:numId="9">
-    <w:abstractNumId w:val="9"/>
+    <w:abstractNumId w:val="10"/>
   </w:num>
   <w:num w:numId="10">
     <w:abstractNumId w:val="2"/>
   </w:num>
   <w:num w:numId="11">
-    <w:abstractNumId w:val="11"/>
+    <w:abstractNumId w:val="12"/>
   </w:num>
   <w:num w:numId="12">
-    <w:abstractNumId w:val="13"/>
+    <w:abstractNumId w:val="17"/>
   </w:num>
   <w:num w:numId="13">
     <w:abstractNumId w:val="0"/>
   </w:num>
   <w:num w:numId="14">
-    <w:abstractNumId w:val="6"/>
+    <w:abstractNumId w:val="7"/>
+  </w:num>
+  <w:num w:numId="15">
+    <w:abstractNumId w:val="15"/>
+  </w:num>
+  <w:num w:numId="16">
+    <w:abstractNumId w:val="14"/>
+  </w:num>
+  <w:num w:numId="17">
+    <w:abstractNumId w:val="4"/>
+  </w:num>
+  <w:num w:numId="18">
+    <w:abstractNumId w:val="13"/>
   </w:num>
 </w:numbering>
 </file>

</xml_diff>